<commit_message>
ppt presesntation, doc edit & pdf documentation
</commit_message>
<xml_diff>
--- a/ME2136_ME2144.docx
+++ b/ME2136_ME2144.docx
@@ -1,6 +1,6 @@
 
 <file path=word/document.xml><?xml version="1.0" encoding="utf-8"?>
-<w:document xmlns:wpc="http://schemas.microsoft.com/office/word/2010/wordprocessingCanvas" xmlns:cx="http://schemas.microsoft.com/office/drawing/2014/chartex" xmlns:cx1="http://schemas.microsoft.com/office/drawing/2015/9/8/chartex" xmlns:cx2="http://schemas.microsoft.com/office/drawing/2015/10/21/chartex" xmlns:cx3="http://schemas.microsoft.com/office/drawing/2016/5/9/chartex" xmlns:cx4="http://schemas.microsoft.com/office/drawing/2016/5/10/chartex" xmlns:cx5="http://schemas.microsoft.com/office/drawing/2016/5/11/chartex" xmlns:cx6="http://schemas.microsoft.com/office/drawing/2016/5/12/chartex" xmlns:cx7="http://schemas.microsoft.com/office/drawing/2016/5/13/chartex" xmlns:cx8="http://schemas.microsoft.com/office/drawing/2016/5/14/chartex" xmlns:mc="http://schemas.openxmlformats.org/markup-compatibility/2006" xmlns:aink="http://schemas.microsoft.com/office/drawing/2016/ink" xmlns:am3d="http://schemas.microsoft.com/office/drawing/2017/model3d" xmlns:o="urn:schemas-microsoft-com:office:office" xmlns:oel="http://schemas.microsoft.com/office/2019/extlst" xmlns:r="http://schemas.openxmlformats.org/officeDocument/2006/relationships" xmlns:m="http://schemas.openxmlformats.org/officeDocument/2006/math" xmlns:v="urn:schemas-microsoft-com:vml" xmlns:wp14="http://schemas.microsoft.com/office/word/2010/wordprocessingDrawing" xmlns:wp="http://schemas.openxmlformats.org/drawingml/2006/wordprocessingDrawing" xmlns:w10="urn:schemas-microsoft-com:office:word" xmlns:w="http://schemas.openxmlformats.org/wordprocessingml/2006/main" xmlns:w14="http://schemas.microsoft.com/office/word/2010/wordml" xmlns:w15="http://schemas.microsoft.com/office/word/2012/wordml" xmlns:w16cex="http://schemas.microsoft.com/office/word/2018/wordml/cex" xmlns:w16cid="http://schemas.microsoft.com/office/word/2016/wordml/cid" xmlns:w16="http://schemas.microsoft.com/office/word/2018/wordml" xmlns:w16sdtdh="http://schemas.microsoft.com/office/word/2020/wordml/sdtdatahash" xmlns:w16se="http://schemas.microsoft.com/office/word/2015/wordml/symex" xmlns:wpg="http://schemas.microsoft.com/office/word/2010/wordprocessingGroup" xmlns:wpi="http://schemas.microsoft.com/office/word/2010/wordprocessingInk" xmlns:wne="http://schemas.microsoft.com/office/word/2006/wordml" xmlns:wps="http://schemas.microsoft.com/office/word/2010/wordprocessingShape" mc:Ignorable="w14 w15 w16se w16cid w16 w16cex w16sdtdh wp14">
+<w:document xmlns:wpc="http://schemas.microsoft.com/office/word/2010/wordprocessingCanvas" xmlns:cx="http://schemas.microsoft.com/office/drawing/2014/chartex" xmlns:cx1="http://schemas.microsoft.com/office/drawing/2015/9/8/chartex" xmlns:cx2="http://schemas.microsoft.com/office/drawing/2015/10/21/chartex" xmlns:cx3="http://schemas.microsoft.com/office/drawing/2016/5/9/chartex" xmlns:cx4="http://schemas.microsoft.com/office/drawing/2016/5/10/chartex" xmlns:cx5="http://schemas.microsoft.com/office/drawing/2016/5/11/chartex" xmlns:cx6="http://schemas.microsoft.com/office/drawing/2016/5/12/chartex" xmlns:cx7="http://schemas.microsoft.com/office/drawing/2016/5/13/chartex" xmlns:cx8="http://schemas.microsoft.com/office/drawing/2016/5/14/chartex" xmlns:mc="http://schemas.openxmlformats.org/markup-compatibility/2006" xmlns:aink="http://schemas.microsoft.com/office/drawing/2016/ink" xmlns:am3d="http://schemas.microsoft.com/office/drawing/2017/model3d" xmlns:o="urn:schemas-microsoft-com:office:office" xmlns:r="http://schemas.openxmlformats.org/officeDocument/2006/relationships" xmlns:m="http://schemas.openxmlformats.org/officeDocument/2006/math" xmlns:v="urn:schemas-microsoft-com:vml" xmlns:wp14="http://schemas.microsoft.com/office/word/2010/wordprocessingDrawing" xmlns:wp="http://schemas.openxmlformats.org/drawingml/2006/wordprocessingDrawing" xmlns:w10="urn:schemas-microsoft-com:office:word" xmlns:w="http://schemas.openxmlformats.org/wordprocessingml/2006/main" xmlns:w14="http://schemas.microsoft.com/office/word/2010/wordml" xmlns:w15="http://schemas.microsoft.com/office/word/2012/wordml" xmlns:w16cex="http://schemas.microsoft.com/office/word/2018/wordml/cex" xmlns:w16cid="http://schemas.microsoft.com/office/word/2016/wordml/cid" xmlns:w16="http://schemas.microsoft.com/office/word/2018/wordml" xmlns:w16sdtdh="http://schemas.microsoft.com/office/word/2020/wordml/sdtdatahash" xmlns:w16se="http://schemas.microsoft.com/office/word/2015/wordml/symex" xmlns:wpg="http://schemas.microsoft.com/office/word/2010/wordprocessingGroup" xmlns:wpi="http://schemas.microsoft.com/office/word/2010/wordprocessingInk" xmlns:wne="http://schemas.microsoft.com/office/word/2006/wordml" xmlns:wps="http://schemas.microsoft.com/office/word/2010/wordprocessingShape" mc:Ignorable="w14 w15 w16se w16cid w16 w16cex w16sdtdh wp14">
   <w:body>
     <w:sdt>
       <w:sdtPr>
@@ -804,7 +804,31 @@
                                     <w:sz w:val="36"/>
                                     <w:szCs w:val="36"/>
                                   </w:rPr>
-                                  <w:t xml:space="preserve">Ιωάννα Κανδή, </w:t>
+                                  <w:t xml:space="preserve">Ιωάννα </w:t>
+                                </w:r>
+                                <w:proofErr w:type="spellStart"/>
+                                <w:r>
+                                  <w:rPr>
+                                    <w:rFonts w:ascii="Cambria" w:hAnsi="Cambria"/>
+                                    <w:b/>
+                                    <w:bCs/>
+                                    <w:color w:val="FFFFFF" w:themeColor="background1"/>
+                                    <w:sz w:val="36"/>
+                                    <w:szCs w:val="36"/>
+                                  </w:rPr>
+                                  <w:t>Κανδή</w:t>
+                                </w:r>
+                                <w:proofErr w:type="spellEnd"/>
+                                <w:r>
+                                  <w:rPr>
+                                    <w:rFonts w:ascii="Cambria" w:hAnsi="Cambria"/>
+                                    <w:b/>
+                                    <w:bCs/>
+                                    <w:color w:val="FFFFFF" w:themeColor="background1"/>
+                                    <w:sz w:val="36"/>
+                                    <w:szCs w:val="36"/>
+                                  </w:rPr>
+                                  <w:t xml:space="preserve">, </w:t>
                                 </w:r>
                                 <w:r>
                                   <w:rPr>
@@ -815,8 +839,21 @@
                                     <w:sz w:val="36"/>
                                     <w:szCs w:val="36"/>
                                   </w:rPr>
-                                  <w:t>Κωνσταντίνος Μαυρογιώργος</w:t>
+                                  <w:t xml:space="preserve">Κωνσταντίνος </w:t>
                                 </w:r>
+                                <w:proofErr w:type="spellStart"/>
+                                <w:r>
+                                  <w:rPr>
+                                    <w:rFonts w:ascii="Cambria" w:hAnsi="Cambria"/>
+                                    <w:b/>
+                                    <w:bCs/>
+                                    <w:color w:val="FFFFFF" w:themeColor="background1"/>
+                                    <w:sz w:val="36"/>
+                                    <w:szCs w:val="36"/>
+                                  </w:rPr>
+                                  <w:t>Μαυρογιώργος</w:t>
+                                </w:r>
+                                <w:proofErr w:type="spellEnd"/>
                               </w:p>
                               <w:p>
                                 <w:pPr>
@@ -896,6 +933,7 @@
                                   </w:rPr>
                                   <w:t>{</w:t>
                                 </w:r>
+                                <w:proofErr w:type="spellStart"/>
                                 <w:proofErr w:type="gramStart"/>
                                 <w:r>
                                   <w:rPr>
@@ -907,6 +945,7 @@
                                   </w:rPr>
                                   <w:t>ioannakandi</w:t>
                                 </w:r>
+                                <w:proofErr w:type="spellEnd"/>
                                 <w:r>
                                   <w:rPr>
                                     <w:rFonts w:ascii="Cambria" w:hAnsi="Cambria"/>
@@ -916,6 +955,7 @@
                                   </w:rPr>
                                   <w:t>,</w:t>
                                 </w:r>
+                                <w:proofErr w:type="spellStart"/>
                                 <w:r>
                                   <w:rPr>
                                     <w:rFonts w:ascii="Cambria" w:hAnsi="Cambria"/>
@@ -926,6 +966,7 @@
                                   </w:rPr>
                                   <w:t>kostismvg</w:t>
                                 </w:r>
+                                <w:proofErr w:type="spellEnd"/>
                                 <w:r>
                                   <w:rPr>
                                     <w:rFonts w:ascii="Cambria" w:hAnsi="Cambria"/>
@@ -944,6 +985,7 @@
                                   </w:rPr>
                                   <w:t>@</w:t>
                                 </w:r>
+                                <w:proofErr w:type="spellStart"/>
                                 <w:r>
                                   <w:rPr>
                                     <w:rFonts w:ascii="Cambria" w:hAnsi="Cambria"/>
@@ -954,6 +996,7 @@
                                   </w:rPr>
                                   <w:t>gmail</w:t>
                                 </w:r>
+                                <w:proofErr w:type="spellEnd"/>
                                 <w:r>
                                   <w:rPr>
                                     <w:rFonts w:ascii="Cambria" w:hAnsi="Cambria"/>
@@ -1019,7 +1062,31 @@
                               <w:sz w:val="36"/>
                               <w:szCs w:val="36"/>
                             </w:rPr>
-                            <w:t xml:space="preserve">Ιωάννα Κανδή, </w:t>
+                            <w:t xml:space="preserve">Ιωάννα </w:t>
+                          </w:r>
+                          <w:proofErr w:type="spellStart"/>
+                          <w:r>
+                            <w:rPr>
+                              <w:rFonts w:ascii="Cambria" w:hAnsi="Cambria"/>
+                              <w:b/>
+                              <w:bCs/>
+                              <w:color w:val="FFFFFF" w:themeColor="background1"/>
+                              <w:sz w:val="36"/>
+                              <w:szCs w:val="36"/>
+                            </w:rPr>
+                            <w:t>Κανδή</w:t>
+                          </w:r>
+                          <w:proofErr w:type="spellEnd"/>
+                          <w:r>
+                            <w:rPr>
+                              <w:rFonts w:ascii="Cambria" w:hAnsi="Cambria"/>
+                              <w:b/>
+                              <w:bCs/>
+                              <w:color w:val="FFFFFF" w:themeColor="background1"/>
+                              <w:sz w:val="36"/>
+                              <w:szCs w:val="36"/>
+                            </w:rPr>
+                            <w:t xml:space="preserve">, </w:t>
                           </w:r>
                           <w:r>
                             <w:rPr>
@@ -1030,8 +1097,21 @@
                               <w:sz w:val="36"/>
                               <w:szCs w:val="36"/>
                             </w:rPr>
-                            <w:t>Κωνσταντίνος Μαυρογιώργος</w:t>
+                            <w:t xml:space="preserve">Κωνσταντίνος </w:t>
                           </w:r>
+                          <w:proofErr w:type="spellStart"/>
+                          <w:r>
+                            <w:rPr>
+                              <w:rFonts w:ascii="Cambria" w:hAnsi="Cambria"/>
+                              <w:b/>
+                              <w:bCs/>
+                              <w:color w:val="FFFFFF" w:themeColor="background1"/>
+                              <w:sz w:val="36"/>
+                              <w:szCs w:val="36"/>
+                            </w:rPr>
+                            <w:t>Μαυρογιώργος</w:t>
+                          </w:r>
+                          <w:proofErr w:type="spellEnd"/>
                         </w:p>
                         <w:p>
                           <w:pPr>
@@ -1111,6 +1191,7 @@
                             </w:rPr>
                             <w:t>{</w:t>
                           </w:r>
+                          <w:proofErr w:type="spellStart"/>
                           <w:proofErr w:type="gramStart"/>
                           <w:r>
                             <w:rPr>
@@ -1122,6 +1203,7 @@
                             </w:rPr>
                             <w:t>ioannakandi</w:t>
                           </w:r>
+                          <w:proofErr w:type="spellEnd"/>
                           <w:r>
                             <w:rPr>
                               <w:rFonts w:ascii="Cambria" w:hAnsi="Cambria"/>
@@ -1131,6 +1213,7 @@
                             </w:rPr>
                             <w:t>,</w:t>
                           </w:r>
+                          <w:proofErr w:type="spellStart"/>
                           <w:r>
                             <w:rPr>
                               <w:rFonts w:ascii="Cambria" w:hAnsi="Cambria"/>
@@ -1141,6 +1224,7 @@
                             </w:rPr>
                             <w:t>kostismvg</w:t>
                           </w:r>
+                          <w:proofErr w:type="spellEnd"/>
                           <w:r>
                             <w:rPr>
                               <w:rFonts w:ascii="Cambria" w:hAnsi="Cambria"/>
@@ -1159,6 +1243,7 @@
                             </w:rPr>
                             <w:t>@</w:t>
                           </w:r>
+                          <w:proofErr w:type="spellStart"/>
                           <w:r>
                             <w:rPr>
                               <w:rFonts w:ascii="Cambria" w:hAnsi="Cambria"/>
@@ -1169,6 +1254,7 @@
                             </w:rPr>
                             <w:t>gmail</w:t>
                           </w:r>
+                          <w:proofErr w:type="spellEnd"/>
                           <w:r>
                             <w:rPr>
                               <w:rFonts w:ascii="Cambria" w:hAnsi="Cambria"/>
@@ -2644,8 +2730,8 @@
           <w:rFonts w:ascii="Cambria" w:hAnsi="Cambria"/>
         </w:rPr>
       </w:pPr>
-      <w:bookmarkStart w:id="3" w:name="_Toc41221768"/>
-      <w:bookmarkStart w:id="4" w:name="_Toc105260121"/>
+      <w:bookmarkStart w:id="3" w:name="_Toc105260121"/>
+      <w:bookmarkStart w:id="4" w:name="_Toc41221768"/>
       <w:r>
         <w:rPr>
           <w:rFonts w:ascii="Cambria" w:hAnsi="Cambria"/>
@@ -2665,14 +2751,14 @@
         </w:rPr>
         <w:t>ληψη</w:t>
       </w:r>
+      <w:bookmarkEnd w:id="3"/>
+      <w:r>
+        <w:rPr>
+          <w:rFonts w:ascii="Cambria" w:hAnsi="Cambria"/>
+        </w:rPr>
+        <w:t xml:space="preserve"> </w:t>
+      </w:r>
       <w:bookmarkEnd w:id="4"/>
-      <w:r>
-        <w:rPr>
-          <w:rFonts w:ascii="Cambria" w:hAnsi="Cambria"/>
-        </w:rPr>
-        <w:t xml:space="preserve"> </w:t>
-      </w:r>
-      <w:bookmarkEnd w:id="3"/>
     </w:p>
     <w:p>
       <w:pPr>
@@ -2784,7 +2870,19 @@
         <w:rPr>
           <w:rFonts w:ascii="Cambria" w:hAnsi="Cambria"/>
         </w:rPr>
-        <w:t xml:space="preserve">στη συγκεκριμένη εργασία περιγράφεται το σύνολο δεδομένων που επιλέχθηκε και η </w:t>
+        <w:t>στ</w:t>
+      </w:r>
+      <w:r>
+        <w:rPr>
+          <w:rFonts w:ascii="Cambria" w:hAnsi="Cambria"/>
+        </w:rPr>
+        <w:t xml:space="preserve">ην παρούσα </w:t>
+      </w:r>
+      <w:r>
+        <w:rPr>
+          <w:rFonts w:ascii="Cambria" w:hAnsi="Cambria"/>
+        </w:rPr>
+        <w:t xml:space="preserve">εργασία περιγράφεται το σύνολο δεδομένων που επιλέχθηκε και η </w:t>
       </w:r>
       <w:proofErr w:type="spellStart"/>
       <w:r>
@@ -2798,7 +2896,19 @@
         <w:rPr>
           <w:rFonts w:ascii="Cambria" w:hAnsi="Cambria"/>
         </w:rPr>
-        <w:t xml:space="preserve"> που εφαρμόστηκε σε αυτό. Επίσης, αναλύεται ο αντίστοιχος </w:t>
+        <w:t xml:space="preserve"> που εφαρμόστηκε σε αυτό. </w:t>
+      </w:r>
+      <w:r>
+        <w:rPr>
+          <w:rFonts w:ascii="Cambria" w:hAnsi="Cambria"/>
+        </w:rPr>
+        <w:t>Τέλος</w:t>
+      </w:r>
+      <w:r>
+        <w:rPr>
+          <w:rFonts w:ascii="Cambria" w:hAnsi="Cambria"/>
+        </w:rPr>
+        <w:t xml:space="preserve">, αναλύεται ο αντίστοιχος </w:t>
       </w:r>
       <w:proofErr w:type="spellStart"/>
       <w:r>
@@ -2967,7 +3077,13 @@
         <w:rPr>
           <w:rFonts w:ascii="Cambria" w:hAnsi="Cambria"/>
         </w:rPr>
-        <w:t xml:space="preserve">είναι δυνατή η εύρεση ομάδων </w:t>
+        <w:t>καθίσταται</w:t>
+      </w:r>
+      <w:r>
+        <w:rPr>
+          <w:rFonts w:ascii="Cambria" w:hAnsi="Cambria"/>
+        </w:rPr>
+        <w:t xml:space="preserve"> δυνατή η εύρεση ομάδων </w:t>
       </w:r>
       <w:r>
         <w:rPr>
@@ -2997,18 +3113,33 @@
         <w:rPr>
           <w:rFonts w:ascii="Cambria" w:hAnsi="Cambria"/>
         </w:rPr>
-      </w:r>
-      <w:r>
-        <w:rPr>
-          <w:rFonts w:ascii="Cambria" w:hAnsi="Cambria"/>
-        </w:rPr>
         <w:fldChar w:fldCharType="separate"/>
       </w:r>
       <w:r>
         <w:rPr>
           <w:rFonts w:ascii="Cambria" w:hAnsi="Cambria"/>
-        </w:rPr>
-        <w:t>[1]</w:t>
+          <w:b/>
+          <w:bCs/>
+          <w:lang w:val="en-US"/>
+        </w:rPr>
+        <w:t>Error</w:t>
+      </w:r>
+      <w:r>
+        <w:rPr>
+          <w:rFonts w:ascii="Cambria" w:hAnsi="Cambria"/>
+          <w:b/>
+          <w:bCs/>
+        </w:rPr>
+        <w:t xml:space="preserve">! </w:t>
+      </w:r>
+      <w:r>
+        <w:rPr>
+          <w:rFonts w:ascii="Cambria" w:hAnsi="Cambria"/>
+          <w:b/>
+          <w:bCs/>
+          <w:lang w:val="en-US"/>
+        </w:rPr>
+        <w:t>Reference source not found.</w:t>
       </w:r>
       <w:r>
         <w:rPr>
@@ -3230,13 +3361,7 @@
         <w:rPr>
           <w:rFonts w:ascii="Cambria" w:hAnsi="Cambria"/>
         </w:rPr>
-        <w:t>Ανάλυση Γράφου</w:t>
-      </w:r>
-      <w:r>
-        <w:rPr>
-          <w:rFonts w:ascii="Cambria" w:hAnsi="Cambria"/>
-        </w:rPr>
-        <w:t xml:space="preserve"> </w:t>
+        <w:t xml:space="preserve">Ανάλυση Γράφου </w:t>
       </w:r>
       <w:r>
         <w:rPr>
@@ -3387,7 +3512,19 @@
         <w:rPr>
           <w:rFonts w:ascii="Cambria" w:hAnsi="Cambria"/>
         </w:rPr>
-        <w:t xml:space="preserve"> και αφορούν τους εμβολιασμούς κατά της </w:t>
+        <w:t xml:space="preserve"> και αφορούν τους εμβολιασμούς κατά </w:t>
+      </w:r>
+      <w:r>
+        <w:rPr>
+          <w:rFonts w:ascii="Cambria" w:hAnsi="Cambria"/>
+        </w:rPr>
+        <w:t>της ασθένειας</w:t>
+      </w:r>
+      <w:r>
+        <w:rPr>
+          <w:rFonts w:ascii="Cambria" w:hAnsi="Cambria"/>
+        </w:rPr>
+        <w:t xml:space="preserve"> </w:t>
       </w:r>
       <w:r>
         <w:rPr>
@@ -3406,7 +3543,19 @@
         <w:rPr>
           <w:rFonts w:ascii="Cambria" w:hAnsi="Cambria"/>
         </w:rPr>
-        <w:t xml:space="preserve">στις χώρες της Ευρωπαϊκής Ένωσης, από την έναρξη της πανδημίας. Ειδικότερα, </w:t>
+        <w:t>στις χώρες της Ευρωπαϊκής Ένωσης, από την έναρξη της πανδημίας</w:t>
+      </w:r>
+      <w:r>
+        <w:rPr>
+          <w:rFonts w:ascii="Cambria" w:hAnsi="Cambria"/>
+        </w:rPr>
+        <w:t xml:space="preserve"> το 2019 μέχρι την αρχή του 2022</w:t>
+      </w:r>
+      <w:r>
+        <w:rPr>
+          <w:rFonts w:ascii="Cambria" w:hAnsi="Cambria"/>
+        </w:rPr>
+        <w:t xml:space="preserve">. Ειδικότερα, </w:t>
       </w:r>
       <w:r>
         <w:rPr>
@@ -3424,7 +3573,19 @@
         <w:rPr>
           <w:rFonts w:ascii="Cambria" w:hAnsi="Cambria"/>
         </w:rPr>
-        <w:t xml:space="preserve"> για κάθε βδομάδα και για κάθε χώρα, οι εμβολιασμοί ανά ηλικιακή ομάδα και </w:t>
+        <w:t xml:space="preserve"> για κάθε </w:t>
+      </w:r>
+      <w:r>
+        <w:rPr>
+          <w:rFonts w:ascii="Cambria" w:hAnsi="Cambria"/>
+        </w:rPr>
+        <w:t>ε</w:t>
+      </w:r>
+      <w:r>
+        <w:rPr>
+          <w:rFonts w:ascii="Cambria" w:hAnsi="Cambria"/>
+        </w:rPr>
+        <w:t xml:space="preserve">βδομάδα και για κάθε χώρα, οι εμβολιασμοί ανά ηλικιακή ομάδα και </w:t>
       </w:r>
       <w:r>
         <w:rPr>
@@ -3475,7 +3636,19 @@
         <w:rPr>
           <w:rFonts w:ascii="Cambria" w:hAnsi="Cambria"/>
         </w:rPr>
-        <w:t>που διενεργήθηκαν στο γενικό πληθυσμό κάθε χώρας, από την έναρξη της πανδημίας.</w:t>
+        <w:t>που διενεργήθηκαν στο γενικό πληθυσμό κάθε χώρας, από την έναρξη της πανδημίας</w:t>
+      </w:r>
+      <w:r>
+        <w:rPr>
+          <w:rFonts w:ascii="Cambria" w:hAnsi="Cambria"/>
+        </w:rPr>
+        <w:t xml:space="preserve">  το 2019 μέχρι και την αρχή του 2022</w:t>
+      </w:r>
+      <w:r>
+        <w:rPr>
+          <w:rFonts w:ascii="Cambria" w:hAnsi="Cambria"/>
+        </w:rPr>
+        <w:t>.</w:t>
       </w:r>
     </w:p>
     <w:p>
@@ -3489,7 +3662,19 @@
         <w:rPr>
           <w:rFonts w:ascii="Cambria" w:hAnsi="Cambria"/>
         </w:rPr>
-        <w:t xml:space="preserve">Για να εφαρμοστεί η αντίστοιχη ανάλυση στα δεδομένα, χρειάστηκε να εφαρμοστεί συγκεκριμένη </w:t>
+        <w:t xml:space="preserve">Για να </w:t>
+      </w:r>
+      <w:r>
+        <w:rPr>
+          <w:rFonts w:ascii="Cambria" w:hAnsi="Cambria"/>
+        </w:rPr>
+        <w:t>πραγματοποιηθεί</w:t>
+      </w:r>
+      <w:r>
+        <w:rPr>
+          <w:rFonts w:ascii="Cambria" w:hAnsi="Cambria"/>
+        </w:rPr>
+        <w:t xml:space="preserve"> η αντίστοιχη ανάλυση στα δεδομένα, χρειάστηκε να εφαρμοστεί συγκεκριμένη </w:t>
       </w:r>
       <w:proofErr w:type="spellStart"/>
       <w:r>
@@ -3542,7 +3727,19 @@
         <w:rPr>
           <w:rFonts w:ascii="Cambria" w:hAnsi="Cambria"/>
         </w:rPr>
-        <w:t xml:space="preserve"> (αναφέρεται στη χώρα της ΕΕ)</w:t>
+        <w:t xml:space="preserve"> (αναφέρεται στη</w:t>
+      </w:r>
+      <w:r>
+        <w:rPr>
+          <w:rFonts w:ascii="Cambria" w:hAnsi="Cambria"/>
+        </w:rPr>
+        <w:t>ν εκάστοτε</w:t>
+      </w:r>
+      <w:r>
+        <w:rPr>
+          <w:rFonts w:ascii="Cambria" w:hAnsi="Cambria"/>
+        </w:rPr>
+        <w:t xml:space="preserve"> χώρα της ΕΕ)</w:t>
       </w:r>
       <w:r>
         <w:rPr>
@@ -3574,7 +3771,19 @@
         <w:rPr>
           <w:rFonts w:ascii="Cambria" w:hAnsi="Cambria"/>
         </w:rPr>
-        <w:t xml:space="preserve"> (αναφέρεται στο πλήθος των εμβολιασμών)</w:t>
+        <w:t xml:space="preserve"> (αναφέρεται στο πλήθος των εμβολιασμών</w:t>
+      </w:r>
+      <w:r>
+        <w:rPr>
+          <w:rFonts w:ascii="Cambria" w:hAnsi="Cambria"/>
+        </w:rPr>
+        <w:t xml:space="preserve"> για κάθε χώρα</w:t>
+      </w:r>
+      <w:r>
+        <w:rPr>
+          <w:rFonts w:ascii="Cambria" w:hAnsi="Cambria"/>
+        </w:rPr>
+        <w:t>)</w:t>
       </w:r>
       <w:r>
         <w:rPr>
@@ -3606,7 +3815,19 @@
         <w:rPr>
           <w:rFonts w:ascii="Cambria" w:hAnsi="Cambria"/>
         </w:rPr>
-        <w:t xml:space="preserve"> (αναφέρεται στην ηλικιακή ομάδα στην οποία πραγματοποιήθηκαν οι αντίστοιχοι εμβολιασμοί)</w:t>
+        <w:t xml:space="preserve"> (αναφέρεται στην ηλικιακή ομάδα στην οποία πραγματοποιήθηκαν οι αντίστοιχοι εμβολιασμοί</w:t>
+      </w:r>
+      <w:r>
+        <w:rPr>
+          <w:rFonts w:ascii="Cambria" w:hAnsi="Cambria"/>
+        </w:rPr>
+        <w:t xml:space="preserve"> σε κάθε χώρα</w:t>
+      </w:r>
+      <w:r>
+        <w:rPr>
+          <w:rFonts w:ascii="Cambria" w:hAnsi="Cambria"/>
+        </w:rPr>
+        <w:t>)</w:t>
       </w:r>
       <w:r>
         <w:rPr>
@@ -3632,7 +3853,322 @@
         <w:rPr>
           <w:rFonts w:ascii="Cambria" w:hAnsi="Cambria"/>
         </w:rPr>
-        <w:t xml:space="preserve"> (αναφέρεται στο εμβόλιο το οποίο επιλέχθηκε για τους αντίστοιχους εμβολιασμούς). Εν συνεχεία, επιλέχθηκαν οι εγγραφές στις οποίες η στήλη </w:t>
+        <w:t xml:space="preserve"> (αναφέρεται στο εμβόλιο το οποίο επιλέχθηκε για τους αντίστοιχους εμβολιασμούς</w:t>
+      </w:r>
+      <w:r>
+        <w:rPr>
+          <w:rFonts w:ascii="Cambria" w:hAnsi="Cambria"/>
+        </w:rPr>
+        <w:t xml:space="preserve"> στην εκάστοτε χώρα</w:t>
+      </w:r>
+      <w:r>
+        <w:rPr>
+          <w:rFonts w:ascii="Cambria" w:hAnsi="Cambria"/>
+        </w:rPr>
+        <w:t>). Εν συνεχεία, επιλέχθηκαν οι εγγραφές στις οποίες η στήλη «</w:t>
+      </w:r>
+      <w:proofErr w:type="spellStart"/>
+      <w:r>
+        <w:rPr>
+          <w:rFonts w:ascii="Cambria" w:hAnsi="Cambria"/>
+        </w:rPr>
+        <w:t>TargetGroup</w:t>
+      </w:r>
+      <w:proofErr w:type="spellEnd"/>
+      <w:r>
+        <w:rPr>
+          <w:rFonts w:ascii="Cambria" w:hAnsi="Cambria"/>
+        </w:rPr>
+        <w:t>» είχε την τιμή «</w:t>
+      </w:r>
+      <w:r>
+        <w:rPr>
+          <w:rFonts w:ascii="Cambria" w:hAnsi="Cambria"/>
+          <w:lang w:val="en-US"/>
+        </w:rPr>
+        <w:t>ALL</w:t>
+      </w:r>
+      <w:r>
+        <w:rPr>
+          <w:rFonts w:ascii="Cambria" w:hAnsi="Cambria"/>
+        </w:rPr>
+        <w:t>»</w:t>
+      </w:r>
+      <w:r>
+        <w:rPr>
+          <w:rFonts w:ascii="Cambria" w:hAnsi="Cambria"/>
+        </w:rPr>
+        <w:t xml:space="preserve">, </w:t>
+      </w:r>
+      <w:r>
+        <w:rPr>
+          <w:rFonts w:ascii="Cambria" w:hAnsi="Cambria"/>
+        </w:rPr>
+        <w:t>καθώς στη συγκεκριμένη ανάλυση χρειάζεται ο συνολικός αριθμός εμβολιασμών</w:t>
+      </w:r>
+      <w:r>
+        <w:rPr>
+          <w:rFonts w:ascii="Cambria" w:hAnsi="Cambria"/>
+        </w:rPr>
+        <w:t xml:space="preserve"> για κάθε χώρα</w:t>
+      </w:r>
+      <w:r>
+        <w:rPr>
+          <w:rFonts w:ascii="Cambria" w:hAnsi="Cambria"/>
+        </w:rPr>
+        <w:t xml:space="preserve"> και όχι </w:t>
+      </w:r>
+      <w:r>
+        <w:rPr>
+          <w:rFonts w:ascii="Cambria" w:hAnsi="Cambria"/>
+        </w:rPr>
+        <w:t xml:space="preserve">ο διαχωρισμός </w:t>
+      </w:r>
+      <w:r>
+        <w:rPr>
+          <w:rFonts w:ascii="Cambria" w:hAnsi="Cambria"/>
+        </w:rPr>
+        <w:t xml:space="preserve">του πληθυσμού </w:t>
+      </w:r>
+      <w:r>
+        <w:rPr>
+          <w:rFonts w:ascii="Cambria" w:hAnsi="Cambria"/>
+        </w:rPr>
+        <w:t>ανά ηλικιακή ομάδα. Επίσης, επιλέχθηκαν οι εγγραφές στις οποίες η στήλη «</w:t>
+      </w:r>
+      <w:proofErr w:type="spellStart"/>
+      <w:r>
+        <w:rPr>
+          <w:rFonts w:ascii="Cambria" w:hAnsi="Cambria"/>
+        </w:rPr>
+        <w:t>Vaccine</w:t>
+      </w:r>
+      <w:proofErr w:type="spellEnd"/>
+      <w:r>
+        <w:rPr>
+          <w:rFonts w:ascii="Cambria" w:hAnsi="Cambria"/>
+        </w:rPr>
+        <w:t>» είχε την τιμή «</w:t>
+      </w:r>
+      <w:r>
+        <w:rPr>
+          <w:rFonts w:ascii="Cambria" w:hAnsi="Cambria"/>
+          <w:lang w:val="en-US"/>
+        </w:rPr>
+        <w:t>COM</w:t>
+      </w:r>
+      <w:r>
+        <w:rPr>
+          <w:rFonts w:ascii="Cambria" w:hAnsi="Cambria"/>
+        </w:rPr>
+        <w:t>»</w:t>
+      </w:r>
+      <w:r>
+        <w:rPr>
+          <w:rFonts w:ascii="Cambria" w:hAnsi="Cambria"/>
+        </w:rPr>
+        <w:t>,</w:t>
+      </w:r>
+      <w:r>
+        <w:rPr>
+          <w:rFonts w:ascii="Cambria" w:hAnsi="Cambria"/>
+        </w:rPr>
+        <w:t xml:space="preserve"> η οποία αντιστοιχεί σε εμβόλια της εταιρείας «</w:t>
+      </w:r>
+      <w:r>
+        <w:rPr>
+          <w:rFonts w:ascii="Cambria" w:hAnsi="Cambria"/>
+          <w:lang w:val="en-US"/>
+        </w:rPr>
+        <w:t>Pfizer</w:t>
+      </w:r>
+      <w:r>
+        <w:rPr>
+          <w:rFonts w:ascii="Cambria" w:hAnsi="Cambria"/>
+        </w:rPr>
+        <w:t>».</w:t>
+      </w:r>
+      <w:r>
+        <w:rPr>
+          <w:rFonts w:ascii="Cambria" w:hAnsi="Cambria"/>
+        </w:rPr>
+        <w:t xml:space="preserve"> Έπειτα, τα δεδομένα ελέγχθηκαν για τυχών ακραίες τιμές. Κατά τον συγκεκριμένο έλεγχο δεν εντοπίστηκαν ακραίες τιμές. Εν συνεχεία, δεδομένου πως ζητήθηκε η δημιουργία ενός γράφου στον οποίο οι κόμβοι είναι οι χώρες και ακμές είναι η «ομοιότητα» μεταξύ τους, υπολογίστηκε η </w:t>
+      </w:r>
+      <w:r>
+        <w:rPr>
+          <w:rFonts w:ascii="Cambria" w:hAnsi="Cambria"/>
+        </w:rPr>
+        <w:t>Ε</w:t>
+      </w:r>
+      <w:r>
+        <w:rPr>
+          <w:rFonts w:ascii="Cambria" w:hAnsi="Cambria"/>
+        </w:rPr>
+        <w:t xml:space="preserve">υκλείδεια απόσταση μεταξύ των χωρών, βάσει του αριθμού των εμβολιασμών που διενεργήθηκαν σε αυτές. Οι συγκεκριμένες αποστάσεις αποτελούν τις ακμές στον αντίστοιχο </w:t>
+      </w:r>
+      <w:proofErr w:type="spellStart"/>
+      <w:r>
+        <w:rPr>
+          <w:rFonts w:ascii="Cambria" w:hAnsi="Cambria"/>
+        </w:rPr>
+        <w:t>γράφο</w:t>
+      </w:r>
+      <w:proofErr w:type="spellEnd"/>
+      <w:r>
+        <w:rPr>
+          <w:rFonts w:ascii="Cambria" w:hAnsi="Cambria"/>
+        </w:rPr>
+        <w:t xml:space="preserve">. Συνεπώς, χώρες που είχαν παρόμοιο αριθμό εμβολιασμών μεταξύ </w:t>
+      </w:r>
+      <w:r>
+        <w:rPr>
+          <w:rFonts w:ascii="Cambria" w:hAnsi="Cambria"/>
+        </w:rPr>
+        <w:t xml:space="preserve">τους, </w:t>
+      </w:r>
+      <w:r>
+        <w:rPr>
+          <w:rFonts w:ascii="Cambria" w:hAnsi="Cambria"/>
+        </w:rPr>
+        <w:t>φαίνεται να</w:t>
+      </w:r>
+      <w:r>
+        <w:rPr>
+          <w:rFonts w:ascii="Cambria" w:hAnsi="Cambria"/>
+        </w:rPr>
+        <w:t xml:space="preserve"> </w:t>
+      </w:r>
+      <w:r>
+        <w:rPr>
+          <w:rFonts w:ascii="Cambria" w:hAnsi="Cambria"/>
+        </w:rPr>
+        <w:t xml:space="preserve">απέχουν μικρή απόσταση στον </w:t>
+      </w:r>
+      <w:proofErr w:type="spellStart"/>
+      <w:r>
+        <w:rPr>
+          <w:rFonts w:ascii="Cambria" w:hAnsi="Cambria"/>
+        </w:rPr>
+        <w:t>γράφο</w:t>
+      </w:r>
+      <w:proofErr w:type="spellEnd"/>
+      <w:r>
+        <w:rPr>
+          <w:rFonts w:ascii="Cambria" w:hAnsi="Cambria"/>
+        </w:rPr>
+        <w:t xml:space="preserve">, ενώ αν υπάρχει μεγάλη διαφορά στον αριθμό εμβολιασμών, τότε και οι αντίστοιχοι κόμβοι απέχουν μεγαλύτερη απόσταση. Ύστερα από την </w:t>
+      </w:r>
+      <w:proofErr w:type="spellStart"/>
+      <w:r>
+        <w:rPr>
+          <w:rFonts w:ascii="Cambria" w:hAnsi="Cambria"/>
+        </w:rPr>
+        <w:t>προεπεξεργασία</w:t>
+      </w:r>
+      <w:proofErr w:type="spellEnd"/>
+      <w:r>
+        <w:rPr>
+          <w:rFonts w:ascii="Cambria" w:hAnsi="Cambria"/>
+        </w:rPr>
+        <w:t xml:space="preserve"> των δεδομένων</w:t>
+      </w:r>
+      <w:r>
+        <w:rPr>
+          <w:rFonts w:ascii="Cambria" w:hAnsi="Cambria"/>
+        </w:rPr>
+        <w:t xml:space="preserve"> προέκυψε το σύνολο δεδομένων που παρουσιάζεται στην </w:t>
+      </w:r>
+      <w:r>
+        <w:rPr>
+          <w:rFonts w:ascii="Cambria" w:hAnsi="Cambria"/>
+        </w:rPr>
+        <w:fldChar w:fldCharType="begin"/>
+      </w:r>
+      <w:r>
+        <w:rPr>
+          <w:rFonts w:ascii="Cambria" w:hAnsi="Cambria"/>
+        </w:rPr>
+        <w:instrText xml:space="preserve"> REF _Ref105243370 \h </w:instrText>
+      </w:r>
+      <w:r>
+        <w:rPr>
+          <w:rFonts w:ascii="Cambria" w:hAnsi="Cambria"/>
+        </w:rPr>
+      </w:r>
+      <w:r>
+        <w:rPr>
+          <w:rFonts w:ascii="Cambria" w:hAnsi="Cambria"/>
+        </w:rPr>
+        <w:fldChar w:fldCharType="separate"/>
+      </w:r>
+      <w:r>
+        <w:rPr>
+          <w:rFonts w:ascii="Cambria" w:hAnsi="Cambria"/>
+        </w:rPr>
+        <w:t xml:space="preserve">Εικόνα </w:t>
+      </w:r>
+      <w:r>
+        <w:rPr>
+          <w:rFonts w:ascii="Cambria" w:hAnsi="Cambria"/>
+          <w:noProof/>
+        </w:rPr>
+        <w:t>1</w:t>
+      </w:r>
+      <w:r>
+        <w:rPr>
+          <w:rFonts w:ascii="Cambria" w:hAnsi="Cambria"/>
+        </w:rPr>
+        <w:fldChar w:fldCharType="end"/>
+      </w:r>
+      <w:r>
+        <w:rPr>
+          <w:rFonts w:ascii="Cambria" w:hAnsi="Cambria"/>
+        </w:rPr>
+        <w:t>. Στη συγκεκριμένη εικόνα φαίνεται ένα υποσύνολο από τα δεδομένα, όπου η στήλη «</w:t>
+      </w:r>
+      <w:r>
+        <w:rPr>
+          <w:rFonts w:ascii="Cambria" w:hAnsi="Cambria"/>
+          <w:lang w:val="en-US"/>
+        </w:rPr>
+        <w:t>Source</w:t>
+      </w:r>
+      <w:r>
+        <w:rPr>
+          <w:rFonts w:ascii="Cambria" w:hAnsi="Cambria"/>
+        </w:rPr>
+        <w:t>»</w:t>
+      </w:r>
+      <w:r>
+        <w:rPr>
+          <w:rFonts w:ascii="Cambria" w:hAnsi="Cambria"/>
+        </w:rPr>
+        <w:t xml:space="preserve"> </w:t>
+      </w:r>
+      <w:r>
+        <w:rPr>
+          <w:rFonts w:ascii="Cambria" w:hAnsi="Cambria"/>
+        </w:rPr>
+        <w:t>αναφέρεται στη χώρα από την οποία «ξεκινάει» μία ακμή , η στήλη «</w:t>
+      </w:r>
+      <w:r>
+        <w:rPr>
+          <w:rFonts w:ascii="Cambria" w:hAnsi="Cambria"/>
+          <w:lang w:val="en-US"/>
+        </w:rPr>
+        <w:t>Target</w:t>
+      </w:r>
+      <w:r>
+        <w:rPr>
+          <w:rFonts w:ascii="Cambria" w:hAnsi="Cambria"/>
+        </w:rPr>
+        <w:t>» αναφέρεται στη χώρα στην οποία κατευθύνεται η συγκεκριμένη ακμή και η στήλη</w:t>
+      </w:r>
+      <w:r>
+        <w:rPr>
+          <w:rFonts w:ascii="Cambria" w:hAnsi="Cambria"/>
+        </w:rPr>
+        <w:t xml:space="preserve"> </w:t>
       </w:r>
       <w:r>
         <w:rPr>
@@ -3640,402 +4176,117 @@
         </w:rPr>
         <w:t>«</w:t>
       </w:r>
+      <w:r>
+        <w:rPr>
+          <w:rFonts w:ascii="Cambria" w:hAnsi="Cambria"/>
+          <w:lang w:val="en-US"/>
+        </w:rPr>
+        <w:t>Weight</w:t>
+      </w:r>
+      <w:r>
+        <w:rPr>
+          <w:rFonts w:ascii="Cambria" w:hAnsi="Cambria"/>
+        </w:rPr>
+        <w:t>»</w:t>
+      </w:r>
+      <w:r>
+        <w:rPr>
+          <w:rFonts w:ascii="Cambria" w:hAnsi="Cambria"/>
+        </w:rPr>
+        <w:t xml:space="preserve"> αναφέρεται στο «βάρος» της ακμής (δηλαδή στην </w:t>
+      </w:r>
+      <w:r>
+        <w:rPr>
+          <w:rFonts w:ascii="Cambria" w:hAnsi="Cambria"/>
+        </w:rPr>
+        <w:t>Ε</w:t>
+      </w:r>
+      <w:r>
+        <w:rPr>
+          <w:rFonts w:ascii="Cambria" w:hAnsi="Cambria"/>
+        </w:rPr>
+        <w:t xml:space="preserve">υκλείδεια απόσταση μεταξύ των χωρών) Για παράδειγμα, η </w:t>
+      </w:r>
+      <w:r>
+        <w:rPr>
+          <w:rFonts w:ascii="Cambria" w:hAnsi="Cambria"/>
+        </w:rPr>
+        <w:t>Ε</w:t>
+      </w:r>
+      <w:r>
+        <w:rPr>
+          <w:rFonts w:ascii="Cambria" w:hAnsi="Cambria"/>
+        </w:rPr>
+        <w:t xml:space="preserve">υκλείδεια απόσταση μεταξύ της χώρας 1 (Αυστρία) </w:t>
+      </w:r>
+      <w:r>
+        <w:rPr>
+          <w:rFonts w:ascii="Cambria" w:hAnsi="Cambria"/>
+        </w:rPr>
+        <w:t>και της</w:t>
+      </w:r>
+      <w:r>
+        <w:rPr>
+          <w:rFonts w:ascii="Cambria" w:hAnsi="Cambria"/>
+        </w:rPr>
+        <w:t xml:space="preserve"> χώρα</w:t>
+      </w:r>
+      <w:r>
+        <w:rPr>
+          <w:rFonts w:ascii="Cambria" w:hAnsi="Cambria"/>
+        </w:rPr>
+        <w:t>ς</w:t>
+      </w:r>
+      <w:r>
+        <w:rPr>
+          <w:rFonts w:ascii="Cambria" w:hAnsi="Cambria"/>
+        </w:rPr>
+        <w:t xml:space="preserve"> 9 (Ελλάδα) είναι </w:t>
+      </w:r>
+      <w:r>
+        <w:rPr>
+          <w:rFonts w:ascii="Cambria" w:hAnsi="Cambria"/>
+        </w:rPr>
+        <w:t>3888513</w:t>
+      </w:r>
+      <w:r>
+        <w:rPr>
+          <w:rFonts w:ascii="Cambria" w:hAnsi="Cambria"/>
+        </w:rPr>
+        <w:t xml:space="preserve">, ενώ η </w:t>
+      </w:r>
+      <w:r>
+        <w:rPr>
+          <w:rFonts w:ascii="Cambria" w:hAnsi="Cambria"/>
+        </w:rPr>
+        <w:t>Ε</w:t>
+      </w:r>
+      <w:r>
+        <w:rPr>
+          <w:rFonts w:ascii="Cambria" w:hAnsi="Cambria"/>
+        </w:rPr>
+        <w:t>υκλείδεια απόσταση της Αυστρίας με τον εαυτό της είναι προφανώς 0</w:t>
+      </w:r>
+      <w:r>
+        <w:rPr>
+          <w:rFonts w:ascii="Cambria" w:hAnsi="Cambria"/>
+        </w:rPr>
+        <w:t xml:space="preserve">. Αναφορικά με τον </w:t>
+      </w:r>
+      <w:r>
+        <w:rPr>
+          <w:rFonts w:ascii="Cambria" w:hAnsi="Cambria"/>
+        </w:rPr>
+        <w:t xml:space="preserve">αντίστοιχο </w:t>
+      </w:r>
       <w:proofErr w:type="spellStart"/>
       <w:r>
         <w:rPr>
           <w:rFonts w:ascii="Cambria" w:hAnsi="Cambria"/>
         </w:rPr>
-        <w:t>TargetGroup</w:t>
+        <w:t>γράφο</w:t>
       </w:r>
       <w:proofErr w:type="spellEnd"/>
-      <w:r>
-        <w:rPr>
-          <w:rFonts w:ascii="Cambria" w:hAnsi="Cambria"/>
-        </w:rPr>
-        <w:t>»</w:t>
-      </w:r>
-      <w:r>
-        <w:rPr>
-          <w:rFonts w:ascii="Cambria" w:hAnsi="Cambria"/>
-        </w:rPr>
-        <w:t xml:space="preserve"> είχε την τιμή «</w:t>
-      </w:r>
-      <w:r>
-        <w:rPr>
-          <w:rFonts w:ascii="Cambria" w:hAnsi="Cambria"/>
-          <w:lang w:val="en-US"/>
-        </w:rPr>
-        <w:t>ALL</w:t>
-      </w:r>
-      <w:r>
-        <w:rPr>
-          <w:rFonts w:ascii="Cambria" w:hAnsi="Cambria"/>
-        </w:rPr>
-        <w:t>»</w:t>
-      </w:r>
-      <w:r>
-        <w:rPr>
-          <w:rFonts w:ascii="Cambria" w:hAnsi="Cambria"/>
-        </w:rPr>
-        <w:t xml:space="preserve">, </w:t>
-      </w:r>
-      <w:r>
-        <w:rPr>
-          <w:rFonts w:ascii="Cambria" w:hAnsi="Cambria"/>
-        </w:rPr>
-        <w:t xml:space="preserve">καθώς στη συγκεκριμένη ανάλυση χρειάζεται ο συνολικός αριθμός εμβολιασμών και όχι ανά ηλικιακή ομάδα. Επίσης, </w:t>
-      </w:r>
-      <w:r>
-        <w:rPr>
-          <w:rFonts w:ascii="Cambria" w:hAnsi="Cambria"/>
-        </w:rPr>
-        <w:t>επιλέχθηκαν οι εγγραφές στις οποίες η στήλη «</w:t>
-      </w:r>
-      <w:proofErr w:type="spellStart"/>
-      <w:r>
-        <w:rPr>
-          <w:rFonts w:ascii="Cambria" w:hAnsi="Cambria"/>
-        </w:rPr>
-        <w:t>Vaccine</w:t>
-      </w:r>
-      <w:proofErr w:type="spellEnd"/>
-      <w:r>
-        <w:rPr>
-          <w:rFonts w:ascii="Cambria" w:hAnsi="Cambria"/>
-        </w:rPr>
-        <w:t>» είχε την τιμή «</w:t>
-      </w:r>
-      <w:r>
-        <w:rPr>
-          <w:rFonts w:ascii="Cambria" w:hAnsi="Cambria"/>
-          <w:lang w:val="en-US"/>
-        </w:rPr>
-        <w:t>COM</w:t>
-      </w:r>
-      <w:r>
-        <w:rPr>
-          <w:rFonts w:ascii="Cambria" w:hAnsi="Cambria"/>
-        </w:rPr>
-        <w:t>»</w:t>
-      </w:r>
-      <w:r>
-        <w:rPr>
-          <w:rFonts w:ascii="Cambria" w:hAnsi="Cambria"/>
-        </w:rPr>
-        <w:t>,</w:t>
-      </w:r>
-      <w:r>
-        <w:rPr>
-          <w:rFonts w:ascii="Cambria" w:hAnsi="Cambria"/>
-        </w:rPr>
-        <w:t xml:space="preserve"> η οποία αντιστοιχεί σε εμβόλια της εταιρείας «</w:t>
-      </w:r>
-      <w:r>
-        <w:rPr>
-          <w:rFonts w:ascii="Cambria" w:hAnsi="Cambria"/>
-          <w:lang w:val="en-US"/>
-        </w:rPr>
-        <w:t>Pfizer</w:t>
-      </w:r>
-      <w:r>
-        <w:rPr>
-          <w:rFonts w:ascii="Cambria" w:hAnsi="Cambria"/>
-        </w:rPr>
-        <w:t>».</w:t>
-      </w:r>
-      <w:r>
-        <w:rPr>
-          <w:rFonts w:ascii="Cambria" w:hAnsi="Cambria"/>
-        </w:rPr>
-        <w:t xml:space="preserve"> Έπειτα, τα δεδομένα ελέγχθηκαν για τυχών ακραίες τιμές. Κατά τον συγκεκριμένο έλεγχο δεν εντοπίστηκαν ακραίες τιμές. Εν συνεχεία, δεδομένου πως ζητήθηκε η δημιουργία ενός γράφου στον οποίο οι κόμβοι είναι οι χώρες και ακμές είναι η «ομοιότητα» μεταξύ τους, υπολογίστηκε η </w:t>
-      </w:r>
-      <w:r>
-        <w:rPr>
-          <w:rFonts w:ascii="Cambria" w:hAnsi="Cambria"/>
-        </w:rPr>
-        <w:t>Ε</w:t>
-      </w:r>
-      <w:r>
-        <w:rPr>
-          <w:rFonts w:ascii="Cambria" w:hAnsi="Cambria"/>
-        </w:rPr>
-        <w:t xml:space="preserve">υκλείδεια απόσταση μεταξύ των χωρών, βάσει του αριθμού των εμβολιασμών που διενεργήθηκαν σε αυτές. Οι συγκεκριμένες αποστάσεις αποτελούν τις ακμές στον αντίστοιχο γράφο. Συνεπώς, χώρες που είχαν παρόμοιο αριθμό εμβολιασμών μεταξύ </w:t>
-      </w:r>
-      <w:r>
-        <w:rPr>
-          <w:rFonts w:ascii="Cambria" w:hAnsi="Cambria"/>
-        </w:rPr>
-        <w:t xml:space="preserve">τους, βρίσκονται </w:t>
-      </w:r>
-      <w:r>
-        <w:rPr>
-          <w:rFonts w:ascii="Cambria" w:hAnsi="Cambria"/>
-        </w:rPr>
-        <w:t>απέχουν μικρή απόσταση στον γράφο</w:t>
-      </w:r>
-      <w:r>
-        <w:rPr>
-          <w:rFonts w:ascii="Cambria" w:hAnsi="Cambria"/>
-        </w:rPr>
-        <w:t xml:space="preserve">, ενώ αν υπάρχει μεγάλη διαφορά στον αριθμό εμβολιασμών, τότε και οι αντίστοιχοι κόμβοι απέχουν μεγαλύτερη απόσταση. Ύστερα από την </w:t>
-      </w:r>
-      <w:proofErr w:type="spellStart"/>
-      <w:r>
-        <w:rPr>
-          <w:rFonts w:ascii="Cambria" w:hAnsi="Cambria"/>
-        </w:rPr>
-        <w:t>προεπεξεργασία</w:t>
-      </w:r>
-      <w:proofErr w:type="spellEnd"/>
-      <w:r>
-        <w:rPr>
-          <w:rFonts w:ascii="Cambria" w:hAnsi="Cambria"/>
-        </w:rPr>
-        <w:t xml:space="preserve"> των δεδομένων</w:t>
-      </w:r>
-      <w:r>
-        <w:rPr>
-          <w:rFonts w:ascii="Cambria" w:hAnsi="Cambria"/>
-        </w:rPr>
-        <w:t xml:space="preserve"> προέκυψε το σύνολο δεδομένων που παρουσιάζεται στην </w:t>
-      </w:r>
-      <w:r>
-        <w:rPr>
-          <w:rFonts w:ascii="Cambria" w:hAnsi="Cambria"/>
-        </w:rPr>
-        <w:fldChar w:fldCharType="begin"/>
-      </w:r>
-      <w:r>
-        <w:rPr>
-          <w:rFonts w:ascii="Cambria" w:hAnsi="Cambria"/>
-        </w:rPr>
-        <w:instrText xml:space="preserve"> REF _Ref105243370 \h </w:instrText>
-      </w:r>
-      <w:r>
-        <w:rPr>
-          <w:rFonts w:ascii="Cambria" w:hAnsi="Cambria"/>
-        </w:rPr>
-      </w:r>
-      <w:r>
-        <w:rPr>
-          <w:rFonts w:ascii="Cambria" w:hAnsi="Cambria"/>
-        </w:rPr>
-        <w:fldChar w:fldCharType="separate"/>
-      </w:r>
-      <w:r>
-        <w:rPr>
-          <w:rFonts w:ascii="Cambria" w:hAnsi="Cambria"/>
-        </w:rPr>
-        <w:t xml:space="preserve">Εικόνα </w:t>
-      </w:r>
-      <w:r>
-        <w:rPr>
-          <w:rFonts w:ascii="Cambria" w:hAnsi="Cambria"/>
-          <w:noProof/>
-        </w:rPr>
-        <w:t>1</w:t>
-      </w:r>
-      <w:r>
-        <w:rPr>
-          <w:rFonts w:ascii="Cambria" w:hAnsi="Cambria"/>
-        </w:rPr>
-        <w:fldChar w:fldCharType="end"/>
-      </w:r>
-      <w:r>
-        <w:rPr>
-          <w:rFonts w:ascii="Cambria" w:hAnsi="Cambria"/>
-        </w:rPr>
-        <w:t>. Στη συγκεκριμένη εικόνα φαίνεται ένα υποσύνολο από τα δεδομένα, όπου η στήλη «</w:t>
-      </w:r>
-      <w:r>
-        <w:rPr>
-          <w:rFonts w:ascii="Cambria" w:hAnsi="Cambria"/>
-          <w:lang w:val="en-US"/>
-        </w:rPr>
-        <w:t>Source</w:t>
-      </w:r>
-      <w:r>
-        <w:rPr>
-          <w:rFonts w:ascii="Cambria" w:hAnsi="Cambria"/>
-        </w:rPr>
-        <w:t>»</w:t>
-      </w:r>
-      <w:r>
-        <w:rPr>
-          <w:rFonts w:ascii="Cambria" w:hAnsi="Cambria"/>
-        </w:rPr>
-        <w:t xml:space="preserve"> </w:t>
-      </w:r>
-      <w:r>
-        <w:rPr>
-          <w:rFonts w:ascii="Cambria" w:hAnsi="Cambria"/>
-        </w:rPr>
-        <w:t>αναφέρεται στη χώρα από την οποία «ξεκινάει» μία ακμή , η στήλη «</w:t>
-      </w:r>
-      <w:r>
-        <w:rPr>
-          <w:rFonts w:ascii="Cambria" w:hAnsi="Cambria"/>
-          <w:lang w:val="en-US"/>
-        </w:rPr>
-        <w:t>Target</w:t>
-      </w:r>
-      <w:r>
-        <w:rPr>
-          <w:rFonts w:ascii="Cambria" w:hAnsi="Cambria"/>
-        </w:rPr>
-        <w:t xml:space="preserve">» </w:t>
-      </w:r>
-      <w:r>
-        <w:rPr>
-          <w:rFonts w:ascii="Cambria" w:hAnsi="Cambria"/>
-        </w:rPr>
-        <w:t>αναφέρεται στη</w:t>
-      </w:r>
-      <w:r>
-        <w:rPr>
-          <w:rFonts w:ascii="Cambria" w:hAnsi="Cambria"/>
-        </w:rPr>
-        <w:t xml:space="preserve"> χώρα στην οποία κατευθύνεται</w:t>
-      </w:r>
-      <w:r>
-        <w:rPr>
-          <w:rFonts w:ascii="Cambria" w:hAnsi="Cambria"/>
-        </w:rPr>
-        <w:t xml:space="preserve"> </w:t>
-      </w:r>
-      <w:r>
-        <w:rPr>
-          <w:rFonts w:ascii="Cambria" w:hAnsi="Cambria"/>
-        </w:rPr>
-        <w:t>η συγκεκριμένη</w:t>
-      </w:r>
-      <w:r>
-        <w:rPr>
-          <w:rFonts w:ascii="Cambria" w:hAnsi="Cambria"/>
-        </w:rPr>
-        <w:t xml:space="preserve"> ακμή </w:t>
-      </w:r>
-      <w:r>
-        <w:rPr>
-          <w:rFonts w:ascii="Cambria" w:hAnsi="Cambria"/>
-        </w:rPr>
-        <w:t>και η στήλη</w:t>
-      </w:r>
-      <w:r>
-        <w:rPr>
-          <w:rFonts w:ascii="Cambria" w:hAnsi="Cambria"/>
-        </w:rPr>
-        <w:t xml:space="preserve"> </w:t>
-      </w:r>
-      <w:r>
-        <w:rPr>
-          <w:rFonts w:ascii="Cambria" w:hAnsi="Cambria"/>
-        </w:rPr>
-        <w:t>«</w:t>
-      </w:r>
-      <w:r>
-        <w:rPr>
-          <w:rFonts w:ascii="Cambria" w:hAnsi="Cambria"/>
-          <w:lang w:val="en-US"/>
-        </w:rPr>
-        <w:t>Weight</w:t>
-      </w:r>
-      <w:r>
-        <w:rPr>
-          <w:rFonts w:ascii="Cambria" w:hAnsi="Cambria"/>
-        </w:rPr>
-        <w:t>»</w:t>
-      </w:r>
-      <w:r>
-        <w:rPr>
-          <w:rFonts w:ascii="Cambria" w:hAnsi="Cambria"/>
-        </w:rPr>
-        <w:t xml:space="preserve"> αναφέρεται στο «βάρος» της ακμής (δηλαδή στην </w:t>
-      </w:r>
-      <w:r>
-        <w:rPr>
-          <w:rFonts w:ascii="Cambria" w:hAnsi="Cambria"/>
-        </w:rPr>
-        <w:t>Ε</w:t>
-      </w:r>
-      <w:r>
-        <w:rPr>
-          <w:rFonts w:ascii="Cambria" w:hAnsi="Cambria"/>
-        </w:rPr>
-        <w:t xml:space="preserve">υκλείδεια απόσταση μεταξύ των χωρών) Για παράδειγμα, η </w:t>
-      </w:r>
-      <w:r>
-        <w:rPr>
-          <w:rFonts w:ascii="Cambria" w:hAnsi="Cambria"/>
-        </w:rPr>
-        <w:t>Ε</w:t>
-      </w:r>
-      <w:r>
-        <w:rPr>
-          <w:rFonts w:ascii="Cambria" w:hAnsi="Cambria"/>
-        </w:rPr>
-        <w:t xml:space="preserve">υκλείδεια απόσταση μεταξύ της χώρας 1 (Αυστρία) </w:t>
-      </w:r>
-      <w:r>
-        <w:rPr>
-          <w:rFonts w:ascii="Cambria" w:hAnsi="Cambria"/>
-        </w:rPr>
-        <w:t>και της</w:t>
-      </w:r>
-      <w:r>
-        <w:rPr>
-          <w:rFonts w:ascii="Cambria" w:hAnsi="Cambria"/>
-        </w:rPr>
-        <w:t xml:space="preserve"> χώρα</w:t>
-      </w:r>
-      <w:r>
-        <w:rPr>
-          <w:rFonts w:ascii="Cambria" w:hAnsi="Cambria"/>
-        </w:rPr>
-        <w:t>ς</w:t>
-      </w:r>
-      <w:r>
-        <w:rPr>
-          <w:rFonts w:ascii="Cambria" w:hAnsi="Cambria"/>
-        </w:rPr>
-        <w:t xml:space="preserve"> 9 (Ελλάδα) είναι </w:t>
-      </w:r>
-      <w:r>
-        <w:rPr>
-          <w:rFonts w:ascii="Cambria" w:hAnsi="Cambria"/>
-        </w:rPr>
-        <w:t>3888513</w:t>
-      </w:r>
-      <w:r>
-        <w:rPr>
-          <w:rFonts w:ascii="Cambria" w:hAnsi="Cambria"/>
-        </w:rPr>
-        <w:t xml:space="preserve">, ενώ η </w:t>
-      </w:r>
-      <w:r>
-        <w:rPr>
-          <w:rFonts w:ascii="Cambria" w:hAnsi="Cambria"/>
-        </w:rPr>
-        <w:t>Ε</w:t>
-      </w:r>
-      <w:r>
-        <w:rPr>
-          <w:rFonts w:ascii="Cambria" w:hAnsi="Cambria"/>
-        </w:rPr>
-        <w:t>υκλείδεια απόσταση της Αυστρίας με τον εαυτό της είναι προφανώς 0</w:t>
-      </w:r>
-      <w:r>
-        <w:rPr>
-          <w:rFonts w:ascii="Cambria" w:hAnsi="Cambria"/>
-        </w:rPr>
-        <w:t xml:space="preserve">. Αναφορικά με τον </w:t>
-      </w:r>
-      <w:r>
-        <w:rPr>
-          <w:rFonts w:ascii="Cambria" w:hAnsi="Cambria"/>
-        </w:rPr>
-        <w:t>αντίστοιχο γράφο</w:t>
-      </w:r>
       <w:r>
         <w:rPr>
           <w:rFonts w:ascii="Cambria" w:hAnsi="Cambria"/>
@@ -4136,6 +4387,7 @@
       <w:r>
         <w:rPr>
           <w:rFonts w:ascii="Cambria" w:hAnsi="Cambria"/>
+          <w:noProof/>
         </w:rPr>
         <w:lastRenderedPageBreak/>
         <w:drawing>
@@ -4401,13 +4653,29 @@
           <w:rFonts w:ascii="Cambria" w:hAnsi="Cambria"/>
           <w:lang w:val="en-US"/>
         </w:rPr>
-        <w:t>Belgium</w:t>
+        <w:t>Belgium (BE), Greece (EL), Lithuania (LT), Portugal, (PT), Bulgaria (BG), Spain (ES), Luxembourg (LU), Romania (RO), Czechia (CZ), France (FR), Hungary (HU)</w:t>
       </w:r>
       <w:r>
         <w:rPr>
           <w:rFonts w:ascii="Cambria" w:hAnsi="Cambria"/>
           <w:lang w:val="en-US"/>
         </w:rPr>
+        <w:tab/>
+        <w:t>, Slovenia (SI), Denmark (DK), Croatia (HR), Malta (MT), Slovakia (SK), Germany (DE), Italy (IT), Netherlands (NL), Finland</w:t>
+      </w:r>
+      <w:r>
+        <w:rPr>
+          <w:rFonts w:ascii="Cambria" w:hAnsi="Cambria"/>
+          <w:lang w:val="en-US"/>
+        </w:rPr>
+        <w:tab/>
+        <w:t>(FI),</w:t>
+      </w:r>
+      <w:r>
+        <w:rPr>
+          <w:rFonts w:ascii="Cambria" w:hAnsi="Cambria"/>
+          <w:lang w:val="en-US"/>
+        </w:rPr>
         <w:t xml:space="preserve"> </w:t>
       </w:r>
       <w:r>
@@ -4415,673 +4683,7 @@
           <w:rFonts w:ascii="Cambria" w:hAnsi="Cambria"/>
           <w:lang w:val="en-US"/>
         </w:rPr>
-        <w:t>(BE)</w:t>
-      </w:r>
-      <w:r>
-        <w:rPr>
-          <w:rFonts w:ascii="Cambria" w:hAnsi="Cambria"/>
-          <w:lang w:val="en-US"/>
-        </w:rPr>
-        <w:t xml:space="preserve">, </w:t>
-      </w:r>
-      <w:r>
-        <w:rPr>
-          <w:rFonts w:ascii="Cambria" w:hAnsi="Cambria"/>
-          <w:lang w:val="en-US"/>
-        </w:rPr>
-        <w:t>Greece</w:t>
-      </w:r>
-      <w:r>
-        <w:rPr>
-          <w:rFonts w:ascii="Cambria" w:hAnsi="Cambria"/>
-          <w:lang w:val="en-US"/>
-        </w:rPr>
-        <w:t xml:space="preserve"> </w:t>
-      </w:r>
-      <w:r>
-        <w:rPr>
-          <w:rFonts w:ascii="Cambria" w:hAnsi="Cambria"/>
-          <w:lang w:val="en-US"/>
-        </w:rPr>
-        <w:t>(EL)</w:t>
-      </w:r>
-      <w:r>
-        <w:rPr>
-          <w:rFonts w:ascii="Cambria" w:hAnsi="Cambria"/>
-          <w:lang w:val="en-US"/>
-        </w:rPr>
-        <w:t xml:space="preserve">, </w:t>
-      </w:r>
-      <w:r>
-        <w:rPr>
-          <w:rFonts w:ascii="Cambria" w:hAnsi="Cambria"/>
-          <w:lang w:val="en-US"/>
-        </w:rPr>
-        <w:t>Lithuania</w:t>
-      </w:r>
-      <w:r>
-        <w:rPr>
-          <w:rFonts w:ascii="Cambria" w:hAnsi="Cambria"/>
-          <w:lang w:val="en-US"/>
-        </w:rPr>
-        <w:t xml:space="preserve"> </w:t>
-      </w:r>
-      <w:r>
-        <w:rPr>
-          <w:rFonts w:ascii="Cambria" w:hAnsi="Cambria"/>
-          <w:lang w:val="en-US"/>
-        </w:rPr>
-        <w:t>(LT)</w:t>
-      </w:r>
-      <w:r>
-        <w:rPr>
-          <w:rFonts w:ascii="Cambria" w:hAnsi="Cambria"/>
-          <w:lang w:val="en-US"/>
-        </w:rPr>
-        <w:t xml:space="preserve">, </w:t>
-      </w:r>
-      <w:r>
-        <w:rPr>
-          <w:rFonts w:ascii="Cambria" w:hAnsi="Cambria"/>
-          <w:lang w:val="en-US"/>
-        </w:rPr>
-        <w:t>Portugal</w:t>
-      </w:r>
-      <w:r>
-        <w:rPr>
-          <w:rFonts w:ascii="Cambria" w:hAnsi="Cambria"/>
-          <w:lang w:val="en-US"/>
-        </w:rPr>
-        <w:t xml:space="preserve">, </w:t>
-      </w:r>
-      <w:r>
-        <w:rPr>
-          <w:rFonts w:ascii="Cambria" w:hAnsi="Cambria"/>
-          <w:lang w:val="en-US"/>
-        </w:rPr>
-        <w:t>(PT)</w:t>
-      </w:r>
-      <w:r>
-        <w:rPr>
-          <w:rFonts w:ascii="Cambria" w:hAnsi="Cambria"/>
-          <w:lang w:val="en-US"/>
-        </w:rPr>
-        <w:t xml:space="preserve">, </w:t>
-      </w:r>
-      <w:r>
-        <w:rPr>
-          <w:rFonts w:ascii="Cambria" w:hAnsi="Cambria"/>
-          <w:lang w:val="en-US"/>
-        </w:rPr>
-        <w:t>Bulgaria</w:t>
-      </w:r>
-      <w:r>
-        <w:rPr>
-          <w:rFonts w:ascii="Cambria" w:hAnsi="Cambria"/>
-          <w:lang w:val="en-US"/>
-        </w:rPr>
-        <w:t xml:space="preserve"> </w:t>
-      </w:r>
-      <w:r>
-        <w:rPr>
-          <w:rFonts w:ascii="Cambria" w:hAnsi="Cambria"/>
-          <w:lang w:val="en-US"/>
-        </w:rPr>
-        <w:t>(BG)</w:t>
-      </w:r>
-      <w:r>
-        <w:rPr>
-          <w:rFonts w:ascii="Cambria" w:hAnsi="Cambria"/>
-          <w:lang w:val="en-US"/>
-        </w:rPr>
-        <w:t xml:space="preserve">, </w:t>
-      </w:r>
-      <w:r>
-        <w:rPr>
-          <w:rFonts w:ascii="Cambria" w:hAnsi="Cambria"/>
-          <w:lang w:val="en-US"/>
-        </w:rPr>
-        <w:t>Spain</w:t>
-      </w:r>
-      <w:r>
-        <w:rPr>
-          <w:rFonts w:ascii="Cambria" w:hAnsi="Cambria"/>
-          <w:lang w:val="en-US"/>
-        </w:rPr>
-        <w:t xml:space="preserve"> </w:t>
-      </w:r>
-      <w:r>
-        <w:rPr>
-          <w:rFonts w:ascii="Cambria" w:hAnsi="Cambria"/>
-          <w:lang w:val="en-US"/>
-        </w:rPr>
-        <w:t>(ES)</w:t>
-      </w:r>
-      <w:r>
-        <w:rPr>
-          <w:rFonts w:ascii="Cambria" w:hAnsi="Cambria"/>
-          <w:lang w:val="en-US"/>
-        </w:rPr>
-        <w:t xml:space="preserve">, </w:t>
-      </w:r>
-      <w:r>
-        <w:rPr>
-          <w:rFonts w:ascii="Cambria" w:hAnsi="Cambria"/>
-          <w:lang w:val="en-US"/>
-        </w:rPr>
-        <w:t>Luxembourg</w:t>
-      </w:r>
-      <w:r>
-        <w:rPr>
-          <w:rFonts w:ascii="Cambria" w:hAnsi="Cambria"/>
-          <w:lang w:val="en-US"/>
-        </w:rPr>
-        <w:t xml:space="preserve"> </w:t>
-      </w:r>
-      <w:r>
-        <w:rPr>
-          <w:rFonts w:ascii="Cambria" w:hAnsi="Cambria"/>
-          <w:lang w:val="en-US"/>
-        </w:rPr>
-        <w:t>(LU)</w:t>
-      </w:r>
-      <w:r>
-        <w:rPr>
-          <w:rFonts w:ascii="Cambria" w:hAnsi="Cambria"/>
-          <w:lang w:val="en-US"/>
-        </w:rPr>
-        <w:t xml:space="preserve">, </w:t>
-      </w:r>
-      <w:r>
-        <w:rPr>
-          <w:rFonts w:ascii="Cambria" w:hAnsi="Cambria"/>
-          <w:lang w:val="en-US"/>
-        </w:rPr>
-        <w:t>Romania</w:t>
-      </w:r>
-      <w:r>
-        <w:rPr>
-          <w:rFonts w:ascii="Cambria" w:hAnsi="Cambria"/>
-          <w:lang w:val="en-US"/>
-        </w:rPr>
-        <w:t xml:space="preserve"> </w:t>
-      </w:r>
-      <w:r>
-        <w:rPr>
-          <w:rFonts w:ascii="Cambria" w:hAnsi="Cambria"/>
-          <w:lang w:val="en-US"/>
-        </w:rPr>
-        <w:t>(RO)</w:t>
-      </w:r>
-      <w:r>
-        <w:rPr>
-          <w:rFonts w:ascii="Cambria" w:hAnsi="Cambria"/>
-          <w:lang w:val="en-US"/>
-        </w:rPr>
-        <w:t xml:space="preserve">, </w:t>
-      </w:r>
-      <w:r>
-        <w:rPr>
-          <w:rFonts w:ascii="Cambria" w:hAnsi="Cambria"/>
-          <w:lang w:val="en-US"/>
-        </w:rPr>
-        <w:t>Czechia</w:t>
-      </w:r>
-      <w:r>
-        <w:rPr>
-          <w:rFonts w:ascii="Cambria" w:hAnsi="Cambria"/>
-          <w:lang w:val="en-US"/>
-        </w:rPr>
-        <w:t xml:space="preserve"> </w:t>
-      </w:r>
-      <w:r>
-        <w:rPr>
-          <w:rFonts w:ascii="Cambria" w:hAnsi="Cambria"/>
-          <w:lang w:val="en-US"/>
-        </w:rPr>
-        <w:t>(CZ)</w:t>
-      </w:r>
-      <w:r>
-        <w:rPr>
-          <w:rFonts w:ascii="Cambria" w:hAnsi="Cambria"/>
-          <w:lang w:val="en-US"/>
-        </w:rPr>
-        <w:t xml:space="preserve">, </w:t>
-      </w:r>
-      <w:r>
-        <w:rPr>
-          <w:rFonts w:ascii="Cambria" w:hAnsi="Cambria"/>
-          <w:lang w:val="en-US"/>
-        </w:rPr>
-        <w:t>France</w:t>
-      </w:r>
-      <w:r>
-        <w:rPr>
-          <w:rFonts w:ascii="Cambria" w:hAnsi="Cambria"/>
-          <w:lang w:val="en-US"/>
-        </w:rPr>
-        <w:t xml:space="preserve"> </w:t>
-      </w:r>
-      <w:r>
-        <w:rPr>
-          <w:rFonts w:ascii="Cambria" w:hAnsi="Cambria"/>
-          <w:lang w:val="en-US"/>
-        </w:rPr>
-        <w:t>(FR)</w:t>
-      </w:r>
-      <w:r>
-        <w:rPr>
-          <w:rFonts w:ascii="Cambria" w:hAnsi="Cambria"/>
-          <w:lang w:val="en-US"/>
-        </w:rPr>
-        <w:t xml:space="preserve">, </w:t>
-      </w:r>
-      <w:r>
-        <w:rPr>
-          <w:rFonts w:ascii="Cambria" w:hAnsi="Cambria"/>
-          <w:lang w:val="en-US"/>
-        </w:rPr>
-        <w:t>Hungary</w:t>
-      </w:r>
-      <w:r>
-        <w:rPr>
-          <w:rFonts w:ascii="Cambria" w:hAnsi="Cambria"/>
-          <w:lang w:val="en-US"/>
-        </w:rPr>
-        <w:t xml:space="preserve"> </w:t>
-      </w:r>
-      <w:r>
-        <w:rPr>
-          <w:rFonts w:ascii="Cambria" w:hAnsi="Cambria"/>
-          <w:lang w:val="en-US"/>
-        </w:rPr>
-        <w:t>(HU)</w:t>
-      </w:r>
-      <w:r>
-        <w:rPr>
-          <w:rFonts w:ascii="Cambria" w:hAnsi="Cambria"/>
-          <w:lang w:val="en-US"/>
-        </w:rPr>
-        <w:tab/>
-      </w:r>
-      <w:r>
-        <w:rPr>
-          <w:rFonts w:ascii="Cambria" w:hAnsi="Cambria"/>
-          <w:lang w:val="en-US"/>
-        </w:rPr>
-        <w:t xml:space="preserve">, </w:t>
-      </w:r>
-      <w:r>
-        <w:rPr>
-          <w:rFonts w:ascii="Cambria" w:hAnsi="Cambria"/>
-          <w:lang w:val="en-US"/>
-        </w:rPr>
-        <w:t>Slovenia</w:t>
-      </w:r>
-      <w:r>
-        <w:rPr>
-          <w:rFonts w:ascii="Cambria" w:hAnsi="Cambria"/>
-          <w:lang w:val="en-US"/>
-        </w:rPr>
-        <w:t xml:space="preserve"> </w:t>
-      </w:r>
-      <w:r>
-        <w:rPr>
-          <w:rFonts w:ascii="Cambria" w:hAnsi="Cambria"/>
-          <w:lang w:val="en-US"/>
-        </w:rPr>
-        <w:t>(SI)</w:t>
-      </w:r>
-      <w:r>
-        <w:rPr>
-          <w:rFonts w:ascii="Cambria" w:hAnsi="Cambria"/>
-          <w:lang w:val="en-US"/>
-        </w:rPr>
-        <w:t xml:space="preserve">, </w:t>
-      </w:r>
-      <w:r>
-        <w:rPr>
-          <w:rFonts w:ascii="Cambria" w:hAnsi="Cambria"/>
-          <w:lang w:val="en-US"/>
-        </w:rPr>
-        <w:t>Denmark</w:t>
-      </w:r>
-      <w:r>
-        <w:rPr>
-          <w:rFonts w:ascii="Cambria" w:hAnsi="Cambria"/>
-          <w:lang w:val="en-US"/>
-        </w:rPr>
-        <w:t xml:space="preserve"> </w:t>
-      </w:r>
-      <w:r>
-        <w:rPr>
-          <w:rFonts w:ascii="Cambria" w:hAnsi="Cambria"/>
-          <w:lang w:val="en-US"/>
-        </w:rPr>
-        <w:t>(DK)</w:t>
-      </w:r>
-      <w:r>
-        <w:rPr>
-          <w:rFonts w:ascii="Cambria" w:hAnsi="Cambria"/>
-          <w:lang w:val="en-US"/>
-        </w:rPr>
-        <w:t xml:space="preserve">, </w:t>
-      </w:r>
-      <w:r>
-        <w:rPr>
-          <w:rFonts w:ascii="Cambria" w:hAnsi="Cambria"/>
-          <w:lang w:val="en-US"/>
-        </w:rPr>
-        <w:t>Croatia</w:t>
-      </w:r>
-      <w:r>
-        <w:rPr>
-          <w:rFonts w:ascii="Cambria" w:hAnsi="Cambria"/>
-          <w:lang w:val="en-US"/>
-        </w:rPr>
-        <w:t xml:space="preserve"> </w:t>
-      </w:r>
-      <w:r>
-        <w:rPr>
-          <w:rFonts w:ascii="Cambria" w:hAnsi="Cambria"/>
-          <w:lang w:val="en-US"/>
-        </w:rPr>
-        <w:t>(HR)</w:t>
-      </w:r>
-      <w:r>
-        <w:rPr>
-          <w:rFonts w:ascii="Cambria" w:hAnsi="Cambria"/>
-          <w:lang w:val="en-US"/>
-        </w:rPr>
-        <w:t xml:space="preserve">, </w:t>
-      </w:r>
-      <w:r>
-        <w:rPr>
-          <w:rFonts w:ascii="Cambria" w:hAnsi="Cambria"/>
-          <w:lang w:val="en-US"/>
-        </w:rPr>
-        <w:t>Malta</w:t>
-      </w:r>
-      <w:r>
-        <w:rPr>
-          <w:rFonts w:ascii="Cambria" w:hAnsi="Cambria"/>
-          <w:lang w:val="en-US"/>
-        </w:rPr>
-        <w:t xml:space="preserve"> </w:t>
-      </w:r>
-      <w:r>
-        <w:rPr>
-          <w:rFonts w:ascii="Cambria" w:hAnsi="Cambria"/>
-          <w:lang w:val="en-US"/>
-        </w:rPr>
-        <w:t>(MT)</w:t>
-      </w:r>
-      <w:r>
-        <w:rPr>
-          <w:rFonts w:ascii="Cambria" w:hAnsi="Cambria"/>
-          <w:lang w:val="en-US"/>
-        </w:rPr>
-        <w:t xml:space="preserve">, </w:t>
-      </w:r>
-      <w:r>
-        <w:rPr>
-          <w:rFonts w:ascii="Cambria" w:hAnsi="Cambria"/>
-          <w:lang w:val="en-US"/>
-        </w:rPr>
-        <w:t>Slovakia</w:t>
-      </w:r>
-      <w:r>
-        <w:rPr>
-          <w:rFonts w:ascii="Cambria" w:hAnsi="Cambria"/>
-          <w:lang w:val="en-US"/>
-        </w:rPr>
-        <w:t xml:space="preserve"> </w:t>
-      </w:r>
-      <w:r>
-        <w:rPr>
-          <w:rFonts w:ascii="Cambria" w:hAnsi="Cambria"/>
-          <w:lang w:val="en-US"/>
-        </w:rPr>
-        <w:t>(SK)</w:t>
-      </w:r>
-      <w:r>
-        <w:rPr>
-          <w:rFonts w:ascii="Cambria" w:hAnsi="Cambria"/>
-          <w:lang w:val="en-US"/>
-        </w:rPr>
-        <w:t xml:space="preserve">, </w:t>
-      </w:r>
-      <w:r>
-        <w:rPr>
-          <w:rFonts w:ascii="Cambria" w:hAnsi="Cambria"/>
-          <w:lang w:val="en-US"/>
-        </w:rPr>
-        <w:t>Germany</w:t>
-      </w:r>
-      <w:r>
-        <w:rPr>
-          <w:rFonts w:ascii="Cambria" w:hAnsi="Cambria"/>
-          <w:lang w:val="en-US"/>
-        </w:rPr>
-        <w:t xml:space="preserve"> </w:t>
-      </w:r>
-      <w:r>
-        <w:rPr>
-          <w:rFonts w:ascii="Cambria" w:hAnsi="Cambria"/>
-          <w:lang w:val="en-US"/>
-        </w:rPr>
-        <w:t>(DE)</w:t>
-      </w:r>
-      <w:r>
-        <w:rPr>
-          <w:rFonts w:ascii="Cambria" w:hAnsi="Cambria"/>
-          <w:lang w:val="en-US"/>
-        </w:rPr>
-        <w:t xml:space="preserve">, </w:t>
-      </w:r>
-      <w:r>
-        <w:rPr>
-          <w:rFonts w:ascii="Cambria" w:hAnsi="Cambria"/>
-          <w:lang w:val="en-US"/>
-        </w:rPr>
-        <w:t>Italy</w:t>
-      </w:r>
-      <w:r>
-        <w:rPr>
-          <w:rFonts w:ascii="Cambria" w:hAnsi="Cambria"/>
-          <w:lang w:val="en-US"/>
-        </w:rPr>
-        <w:t xml:space="preserve"> </w:t>
-      </w:r>
-      <w:r>
-        <w:rPr>
-          <w:rFonts w:ascii="Cambria" w:hAnsi="Cambria"/>
-          <w:lang w:val="en-US"/>
-        </w:rPr>
-        <w:t>(IT)</w:t>
-      </w:r>
-      <w:r>
-        <w:rPr>
-          <w:rFonts w:ascii="Cambria" w:hAnsi="Cambria"/>
-          <w:lang w:val="en-US"/>
-        </w:rPr>
-        <w:t xml:space="preserve">, </w:t>
-      </w:r>
-      <w:r>
-        <w:rPr>
-          <w:rFonts w:ascii="Cambria" w:hAnsi="Cambria"/>
-          <w:lang w:val="en-US"/>
-        </w:rPr>
-        <w:t>Netherlands</w:t>
-      </w:r>
-      <w:r>
-        <w:rPr>
-          <w:rFonts w:ascii="Cambria" w:hAnsi="Cambria"/>
-          <w:lang w:val="en-US"/>
-        </w:rPr>
-        <w:t xml:space="preserve"> </w:t>
-      </w:r>
-      <w:r>
-        <w:rPr>
-          <w:rFonts w:ascii="Cambria" w:hAnsi="Cambria"/>
-          <w:lang w:val="en-US"/>
-        </w:rPr>
-        <w:t>(NL)</w:t>
-      </w:r>
-      <w:r>
-        <w:rPr>
-          <w:rFonts w:ascii="Cambria" w:hAnsi="Cambria"/>
-          <w:lang w:val="en-US"/>
-        </w:rPr>
-        <w:t xml:space="preserve">, </w:t>
-      </w:r>
-      <w:r>
-        <w:rPr>
-          <w:rFonts w:ascii="Cambria" w:hAnsi="Cambria"/>
-          <w:lang w:val="en-US"/>
-        </w:rPr>
-        <w:t>Finland</w:t>
-      </w:r>
-      <w:r>
-        <w:rPr>
-          <w:rFonts w:ascii="Cambria" w:hAnsi="Cambria"/>
-          <w:lang w:val="en-US"/>
-        </w:rPr>
-        <w:tab/>
-        <w:t>(FI)</w:t>
-      </w:r>
-      <w:r>
-        <w:rPr>
-          <w:rFonts w:ascii="Cambria" w:hAnsi="Cambria"/>
-          <w:lang w:val="en-US"/>
-        </w:rPr>
-        <w:t>,</w:t>
-      </w:r>
-      <w:r>
-        <w:rPr>
-          <w:rFonts w:ascii="Cambria" w:hAnsi="Cambria"/>
-          <w:lang w:val="en-US"/>
-        </w:rPr>
-        <w:t xml:space="preserve"> </w:t>
-      </w:r>
-      <w:r>
-        <w:rPr>
-          <w:rFonts w:ascii="Cambria" w:hAnsi="Cambria"/>
-          <w:lang w:val="en-US"/>
-        </w:rPr>
-        <w:t>Estonia</w:t>
-      </w:r>
-      <w:r>
-        <w:rPr>
-          <w:rFonts w:ascii="Cambria" w:hAnsi="Cambria"/>
-          <w:lang w:val="en-US"/>
-        </w:rPr>
-        <w:t xml:space="preserve"> </w:t>
-      </w:r>
-      <w:r>
-        <w:rPr>
-          <w:rFonts w:ascii="Cambria" w:hAnsi="Cambria"/>
-          <w:lang w:val="en-US"/>
-        </w:rPr>
-        <w:t>(EE)</w:t>
-      </w:r>
-      <w:r>
-        <w:rPr>
-          <w:rFonts w:ascii="Cambria" w:hAnsi="Cambria"/>
-          <w:lang w:val="en-US"/>
-        </w:rPr>
-        <w:t xml:space="preserve">, </w:t>
-      </w:r>
-      <w:r>
-        <w:rPr>
-          <w:rFonts w:ascii="Cambria" w:hAnsi="Cambria"/>
-          <w:lang w:val="en-US"/>
-        </w:rPr>
-        <w:t>Cyprus</w:t>
-      </w:r>
-      <w:r>
-        <w:rPr>
-          <w:rFonts w:ascii="Cambria" w:hAnsi="Cambria"/>
-          <w:lang w:val="en-US"/>
-        </w:rPr>
-        <w:t xml:space="preserve"> </w:t>
-      </w:r>
-      <w:r>
-        <w:rPr>
-          <w:rFonts w:ascii="Cambria" w:hAnsi="Cambria"/>
-          <w:lang w:val="en-US"/>
-        </w:rPr>
-        <w:t>(CY)</w:t>
-      </w:r>
-      <w:r>
-        <w:rPr>
-          <w:rFonts w:ascii="Cambria" w:hAnsi="Cambria"/>
-          <w:lang w:val="en-US"/>
-        </w:rPr>
-        <w:t xml:space="preserve">, </w:t>
-      </w:r>
-      <w:r>
-        <w:rPr>
-          <w:rFonts w:ascii="Cambria" w:hAnsi="Cambria"/>
-          <w:lang w:val="en-US"/>
-        </w:rPr>
-        <w:t>Austria</w:t>
-      </w:r>
-      <w:r>
-        <w:rPr>
-          <w:rFonts w:ascii="Cambria" w:hAnsi="Cambria"/>
-          <w:lang w:val="en-US"/>
-        </w:rPr>
-        <w:t xml:space="preserve"> </w:t>
-      </w:r>
-      <w:r>
-        <w:rPr>
-          <w:rFonts w:ascii="Cambria" w:hAnsi="Cambria"/>
-          <w:lang w:val="en-US"/>
-        </w:rPr>
-        <w:t>(AT)</w:t>
-      </w:r>
-      <w:r>
-        <w:rPr>
-          <w:rFonts w:ascii="Cambria" w:hAnsi="Cambria"/>
-          <w:lang w:val="en-US"/>
-        </w:rPr>
-        <w:t xml:space="preserve">, </w:t>
-      </w:r>
-      <w:r>
-        <w:rPr>
-          <w:rFonts w:ascii="Cambria" w:hAnsi="Cambria"/>
-          <w:lang w:val="en-US"/>
-        </w:rPr>
-        <w:t>Sweden</w:t>
-      </w:r>
-      <w:r>
-        <w:rPr>
-          <w:rFonts w:ascii="Cambria" w:hAnsi="Cambria"/>
-          <w:lang w:val="en-US"/>
-        </w:rPr>
-        <w:t xml:space="preserve"> </w:t>
-      </w:r>
-      <w:r>
-        <w:rPr>
-          <w:rFonts w:ascii="Cambria" w:hAnsi="Cambria"/>
-          <w:lang w:val="en-US"/>
-        </w:rPr>
-        <w:t>(SE)</w:t>
-      </w:r>
-      <w:r>
-        <w:rPr>
-          <w:rFonts w:ascii="Cambria" w:hAnsi="Cambria"/>
-          <w:lang w:val="en-US"/>
-        </w:rPr>
-        <w:t xml:space="preserve">, </w:t>
-      </w:r>
-      <w:r>
-        <w:rPr>
-          <w:rFonts w:ascii="Cambria" w:hAnsi="Cambria"/>
-          <w:lang w:val="en-US"/>
-        </w:rPr>
-        <w:t>Ireland</w:t>
+        <w:t>Estonia (EE), Cyprus (CY), Austria (AT), Sweden (SE), Ireland</w:t>
       </w:r>
       <w:r>
         <w:rPr>
@@ -5174,42 +4776,7 @@
           <w:lang w:val="en-US"/>
         </w:rPr>
         <w:tab/>
-        <w:t>(IS)</w:t>
-      </w:r>
-      <w:r>
-        <w:rPr>
-          <w:rFonts w:ascii="Cambria" w:hAnsi="Cambria"/>
-          <w:lang w:val="en-US"/>
-        </w:rPr>
-        <w:t xml:space="preserve">, </w:t>
-      </w:r>
-      <w:r>
-        <w:rPr>
-          <w:rFonts w:ascii="Cambria" w:hAnsi="Cambria"/>
-          <w:lang w:val="en-US"/>
-        </w:rPr>
-        <w:t>Norway</w:t>
-      </w:r>
-      <w:r>
-        <w:rPr>
-          <w:rFonts w:ascii="Cambria" w:hAnsi="Cambria"/>
-          <w:lang w:val="en-US"/>
-        </w:rPr>
-        <w:t xml:space="preserve"> </w:t>
-      </w:r>
-      <w:r>
-        <w:rPr>
-          <w:rFonts w:ascii="Cambria" w:hAnsi="Cambria"/>
-          <w:lang w:val="en-US"/>
-        </w:rPr>
-        <w:t>(NO)</w:t>
-      </w:r>
-      <w:r>
-        <w:rPr>
-          <w:rFonts w:ascii="Cambria" w:hAnsi="Cambria"/>
-          <w:lang w:val="en-US"/>
-        </w:rPr>
-        <w:t xml:space="preserve"> </w:t>
+        <w:t xml:space="preserve">(IS), Norway (NO) </w:t>
       </w:r>
     </w:p>
     <w:p>
@@ -5217,11 +4784,13 @@
         <w:jc w:val="both"/>
         <w:rPr>
           <w:rFonts w:ascii="Cambria" w:hAnsi="Cambria"/>
-        </w:rPr>
-      </w:pPr>
-      <w:r>
-        <w:rPr>
-          <w:rFonts w:ascii="Cambria" w:hAnsi="Cambria"/>
+          <w:lang w:val="en-US"/>
+        </w:rPr>
+      </w:pPr>
+      <w:r>
+        <w:rPr>
+          <w:rFonts w:ascii="Cambria" w:hAnsi="Cambria"/>
+          <w:lang w:val="en-US"/>
         </w:rPr>
         <w:br w:type="page"/>
       </w:r>
@@ -5275,7 +4844,21 @@
         <w:rPr>
           <w:rFonts w:ascii="Cambria" w:hAnsi="Cambria"/>
         </w:rPr>
-        <w:t>Αξιοποιώντας τον γράφο που φαίνεται στο Κεφάλαιο 2</w:t>
+        <w:t xml:space="preserve">Αξιοποιώντας τον </w:t>
+      </w:r>
+      <w:proofErr w:type="spellStart"/>
+      <w:r>
+        <w:rPr>
+          <w:rFonts w:ascii="Cambria" w:hAnsi="Cambria"/>
+        </w:rPr>
+        <w:t>γράφο</w:t>
+      </w:r>
+      <w:proofErr w:type="spellEnd"/>
+      <w:r>
+        <w:rPr>
+          <w:rFonts w:ascii="Cambria" w:hAnsi="Cambria"/>
+        </w:rPr>
+        <w:t xml:space="preserve"> που φαίνεται στο Κεφάλαιο 2</w:t>
       </w:r>
       <w:r>
         <w:rPr>
@@ -5319,20 +4902,102 @@
           <w:rFonts w:ascii="Cambria" w:hAnsi="Cambria"/>
           <w:color w:val="000000" w:themeColor="text1"/>
         </w:rPr>
-      </w:r>
-      <w:r>
-        <w:rPr>
-          <w:rFonts w:ascii="Cambria" w:hAnsi="Cambria"/>
+        <w:fldChar w:fldCharType="separate"/>
+      </w:r>
+      <w:r>
+        <w:rPr>
+          <w:rFonts w:ascii="Cambria" w:hAnsi="Cambria"/>
+          <w:b/>
+          <w:bCs/>
           <w:color w:val="000000" w:themeColor="text1"/>
-        </w:rPr>
-        <w:fldChar w:fldCharType="separate"/>
-      </w:r>
-      <w:r>
-        <w:rPr>
-          <w:rFonts w:ascii="Cambria" w:hAnsi="Cambria"/>
+          <w:lang w:val="en-US"/>
+        </w:rPr>
+        <w:t>Error</w:t>
+      </w:r>
+      <w:r>
+        <w:rPr>
+          <w:rFonts w:ascii="Cambria" w:hAnsi="Cambria"/>
+          <w:b/>
+          <w:bCs/>
           <w:color w:val="000000" w:themeColor="text1"/>
         </w:rPr>
-        <w:t>[2]</w:t>
+        <w:t xml:space="preserve">! </w:t>
+      </w:r>
+      <w:r>
+        <w:rPr>
+          <w:rFonts w:ascii="Cambria" w:hAnsi="Cambria"/>
+          <w:b/>
+          <w:bCs/>
+          <w:color w:val="000000" w:themeColor="text1"/>
+          <w:lang w:val="en-US"/>
+        </w:rPr>
+        <w:t>Reference</w:t>
+      </w:r>
+      <w:r>
+        <w:rPr>
+          <w:rFonts w:ascii="Cambria" w:hAnsi="Cambria"/>
+          <w:b/>
+          <w:bCs/>
+          <w:color w:val="000000" w:themeColor="text1"/>
+        </w:rPr>
+        <w:t xml:space="preserve"> </w:t>
+      </w:r>
+      <w:r>
+        <w:rPr>
+          <w:rFonts w:ascii="Cambria" w:hAnsi="Cambria"/>
+          <w:b/>
+          <w:bCs/>
+          <w:color w:val="000000" w:themeColor="text1"/>
+          <w:lang w:val="en-US"/>
+        </w:rPr>
+        <w:t>source</w:t>
+      </w:r>
+      <w:r>
+        <w:rPr>
+          <w:rFonts w:ascii="Cambria" w:hAnsi="Cambria"/>
+          <w:b/>
+          <w:bCs/>
+          <w:color w:val="000000" w:themeColor="text1"/>
+        </w:rPr>
+        <w:t xml:space="preserve"> </w:t>
+      </w:r>
+      <w:r>
+        <w:rPr>
+          <w:rFonts w:ascii="Cambria" w:hAnsi="Cambria"/>
+          <w:b/>
+          <w:bCs/>
+          <w:color w:val="000000" w:themeColor="text1"/>
+          <w:lang w:val="en-US"/>
+        </w:rPr>
+        <w:t>not</w:t>
+      </w:r>
+      <w:r>
+        <w:rPr>
+          <w:rFonts w:ascii="Cambria" w:hAnsi="Cambria"/>
+          <w:b/>
+          <w:bCs/>
+          <w:color w:val="000000" w:themeColor="text1"/>
+        </w:rPr>
+        <w:t xml:space="preserve"> </w:t>
+      </w:r>
+      <w:r>
+        <w:rPr>
+          <w:rFonts w:ascii="Cambria" w:hAnsi="Cambria"/>
+          <w:b/>
+          <w:bCs/>
+          <w:color w:val="000000" w:themeColor="text1"/>
+          <w:lang w:val="en-US"/>
+        </w:rPr>
+        <w:t>found</w:t>
+      </w:r>
+      <w:r>
+        <w:rPr>
+          <w:rFonts w:ascii="Cambria" w:hAnsi="Cambria"/>
+          <w:b/>
+          <w:bCs/>
+          <w:color w:val="000000" w:themeColor="text1"/>
+        </w:rPr>
+        <w:t>.</w:t>
       </w:r>
       <w:r>
         <w:rPr>
@@ -5704,41 +5369,57 @@
           <w:rFonts w:ascii="Cambria" w:hAnsi="Cambria"/>
           <w:color w:val="000000" w:themeColor="text1"/>
         </w:rPr>
-      </w:r>
-      <w:r>
-        <w:rPr>
-          <w:rFonts w:ascii="Cambria" w:hAnsi="Cambria"/>
-          <w:color w:val="000000" w:themeColor="text1"/>
-        </w:rPr>
         <w:fldChar w:fldCharType="separate"/>
       </w:r>
       <w:r>
         <w:rPr>
           <w:rFonts w:ascii="Cambria" w:hAnsi="Cambria"/>
-          <w:color w:val="000000" w:themeColor="text1"/>
-        </w:rPr>
-        <w:t>[3]</w:t>
-      </w:r>
-      <w:r>
-        <w:rPr>
-          <w:rFonts w:ascii="Cambria" w:hAnsi="Cambria"/>
-          <w:color w:val="000000" w:themeColor="text1"/>
-        </w:rPr>
-        <w:fldChar w:fldCharType="end"/>
-      </w:r>
-      <w:r>
-        <w:rPr>
-          <w:rFonts w:ascii="Cambria" w:hAnsi="Cambria"/>
-          <w:color w:val="000000" w:themeColor="text1"/>
-        </w:rPr>
-        <w:t xml:space="preserve">. Ωστόσο, στη συγκεκριμένη περίπτωση δημιουργήθηκε μόνο ένα </w:t>
-      </w:r>
-      <w:r>
-        <w:rPr>
-          <w:rFonts w:ascii="Cambria" w:hAnsi="Cambria"/>
+          <w:b/>
+          <w:bCs/>
           <w:color w:val="000000" w:themeColor="text1"/>
           <w:lang w:val="en-US"/>
         </w:rPr>
+        <w:t>Error</w:t>
+      </w:r>
+      <w:r>
+        <w:rPr>
+          <w:rFonts w:ascii="Cambria" w:hAnsi="Cambria"/>
+          <w:b/>
+          <w:bCs/>
+          <w:color w:val="000000" w:themeColor="text1"/>
+        </w:rPr>
+        <w:t xml:space="preserve">! </w:t>
+      </w:r>
+      <w:r>
+        <w:rPr>
+          <w:rFonts w:ascii="Cambria" w:hAnsi="Cambria"/>
+          <w:b/>
+          <w:bCs/>
+          <w:color w:val="000000" w:themeColor="text1"/>
+          <w:lang w:val="en-US"/>
+        </w:rPr>
+        <w:t>Reference source not found.</w:t>
+      </w:r>
+      <w:r>
+        <w:rPr>
+          <w:rFonts w:ascii="Cambria" w:hAnsi="Cambria"/>
+          <w:color w:val="000000" w:themeColor="text1"/>
+        </w:rPr>
+        <w:fldChar w:fldCharType="end"/>
+      </w:r>
+      <w:r>
+        <w:rPr>
+          <w:rFonts w:ascii="Cambria" w:hAnsi="Cambria"/>
+          <w:color w:val="000000" w:themeColor="text1"/>
+        </w:rPr>
+        <w:t xml:space="preserve">. Ωστόσο, στη συγκεκριμένη περίπτωση δημιουργήθηκε μόνο ένα </w:t>
+      </w:r>
+      <w:r>
+        <w:rPr>
+          <w:rFonts w:ascii="Cambria" w:hAnsi="Cambria"/>
+          <w:color w:val="000000" w:themeColor="text1"/>
+          <w:lang w:val="en-US"/>
+        </w:rPr>
         <w:t>community</w:t>
       </w:r>
       <w:r>
@@ -5753,7 +5434,23 @@
           <w:rFonts w:ascii="Cambria" w:hAnsi="Cambria"/>
           <w:color w:val="000000" w:themeColor="text1"/>
         </w:rPr>
-        <w:t>το οποίο περιελάμβανε όλες τις χώρες της ΕΕ.</w:t>
+        <w:t xml:space="preserve">το οποίο </w:t>
+      </w:r>
+      <w:proofErr w:type="spellStart"/>
+      <w:r>
+        <w:rPr>
+          <w:rFonts w:ascii="Cambria" w:hAnsi="Cambria"/>
+          <w:color w:val="000000" w:themeColor="text1"/>
+        </w:rPr>
+        <w:t>περιελάμβανε</w:t>
+      </w:r>
+      <w:proofErr w:type="spellEnd"/>
+      <w:r>
+        <w:rPr>
+          <w:rFonts w:ascii="Cambria" w:hAnsi="Cambria"/>
+          <w:color w:val="000000" w:themeColor="text1"/>
+        </w:rPr>
+        <w:t xml:space="preserve"> όλες τις χώρες της ΕΕ.</w:t>
       </w:r>
       <w:r>
         <w:rPr>
@@ -6136,7 +5833,7 @@
         <w:rPr>
           <w:rFonts w:ascii="Cambria" w:hAnsi="Cambria"/>
         </w:rPr>
-        <w:t xml:space="preserve">ως μέτρο ομοιότητας μεταξύ των χωρών θα μπορούσαν να αξιοποιηθούν άλλες  αποστάσεις, όπως η απόσταση Μανχάταν , ή ακόμα και μία εντελώς διαφορετική μετρική. Με αυτό, τον τρόπο θα μπορούσαν να εφαρμοστούν εκ νέου άλλοι αλγόριθμοι, </w:t>
+        <w:t xml:space="preserve">ως μέτρο ομοιότητας μεταξύ των χωρών θα μπορούσαν να αξιοποιηθούν άλλες  αποστάσεις, όπως η απόσταση Μανχάταν , ή ακόμα και μία εντελώς διαφορετική μετρική. Με αυτό τον τρόπο θα μπορούσαν να εφαρμοστούν εκ νέου άλλοι αλγόριθμοι, </w:t>
       </w:r>
       <w:r>
         <w:rPr>
@@ -6440,7 +6137,7 @@
 </file>
 
 <file path=word/endnotes.xml><?xml version="1.0" encoding="utf-8"?>
-<w:endnotes xmlns:wpc="http://schemas.microsoft.com/office/word/2010/wordprocessingCanvas" xmlns:cx="http://schemas.microsoft.com/office/drawing/2014/chartex" xmlns:cx1="http://schemas.microsoft.com/office/drawing/2015/9/8/chartex" xmlns:cx2="http://schemas.microsoft.com/office/drawing/2015/10/21/chartex" xmlns:cx3="http://schemas.microsoft.com/office/drawing/2016/5/9/chartex" xmlns:cx4="http://schemas.microsoft.com/office/drawing/2016/5/10/chartex" xmlns:cx5="http://schemas.microsoft.com/office/drawing/2016/5/11/chartex" xmlns:cx6="http://schemas.microsoft.com/office/drawing/2016/5/12/chartex" xmlns:cx7="http://schemas.microsoft.com/office/drawing/2016/5/13/chartex" xmlns:cx8="http://schemas.microsoft.com/office/drawing/2016/5/14/chartex" xmlns:mc="http://schemas.openxmlformats.org/markup-compatibility/2006" xmlns:aink="http://schemas.microsoft.com/office/drawing/2016/ink" xmlns:am3d="http://schemas.microsoft.com/office/drawing/2017/model3d" xmlns:o="urn:schemas-microsoft-com:office:office" xmlns:oel="http://schemas.microsoft.com/office/2019/extlst" xmlns:r="http://schemas.openxmlformats.org/officeDocument/2006/relationships" xmlns:m="http://schemas.openxmlformats.org/officeDocument/2006/math" xmlns:v="urn:schemas-microsoft-com:vml" xmlns:wp14="http://schemas.microsoft.com/office/word/2010/wordprocessingDrawing" xmlns:wp="http://schemas.openxmlformats.org/drawingml/2006/wordprocessingDrawing" xmlns:w10="urn:schemas-microsoft-com:office:word" xmlns:w="http://schemas.openxmlformats.org/wordprocessingml/2006/main" xmlns:w14="http://schemas.microsoft.com/office/word/2010/wordml" xmlns:w15="http://schemas.microsoft.com/office/word/2012/wordml" xmlns:w16cex="http://schemas.microsoft.com/office/word/2018/wordml/cex" xmlns:w16cid="http://schemas.microsoft.com/office/word/2016/wordml/cid" xmlns:w16="http://schemas.microsoft.com/office/word/2018/wordml" xmlns:w16sdtdh="http://schemas.microsoft.com/office/word/2020/wordml/sdtdatahash" xmlns:w16se="http://schemas.microsoft.com/office/word/2015/wordml/symex" xmlns:wpg="http://schemas.microsoft.com/office/word/2010/wordprocessingGroup" xmlns:wpi="http://schemas.microsoft.com/office/word/2010/wordprocessingInk" xmlns:wne="http://schemas.microsoft.com/office/word/2006/wordml" xmlns:wps="http://schemas.microsoft.com/office/word/2010/wordprocessingShape" mc:Ignorable="w14 w15 w16se w16cid w16 w16cex w16sdtdh wp14">
+<w:endnotes xmlns:wpc="http://schemas.microsoft.com/office/word/2010/wordprocessingCanvas" xmlns:cx="http://schemas.microsoft.com/office/drawing/2014/chartex" xmlns:cx1="http://schemas.microsoft.com/office/drawing/2015/9/8/chartex" xmlns:cx2="http://schemas.microsoft.com/office/drawing/2015/10/21/chartex" xmlns:cx3="http://schemas.microsoft.com/office/drawing/2016/5/9/chartex" xmlns:cx4="http://schemas.microsoft.com/office/drawing/2016/5/10/chartex" xmlns:cx5="http://schemas.microsoft.com/office/drawing/2016/5/11/chartex" xmlns:cx6="http://schemas.microsoft.com/office/drawing/2016/5/12/chartex" xmlns:cx7="http://schemas.microsoft.com/office/drawing/2016/5/13/chartex" xmlns:cx8="http://schemas.microsoft.com/office/drawing/2016/5/14/chartex" xmlns:mc="http://schemas.openxmlformats.org/markup-compatibility/2006" xmlns:aink="http://schemas.microsoft.com/office/drawing/2016/ink" xmlns:am3d="http://schemas.microsoft.com/office/drawing/2017/model3d" xmlns:o="urn:schemas-microsoft-com:office:office" xmlns:r="http://schemas.openxmlformats.org/officeDocument/2006/relationships" xmlns:m="http://schemas.openxmlformats.org/officeDocument/2006/math" xmlns:v="urn:schemas-microsoft-com:vml" xmlns:wp14="http://schemas.microsoft.com/office/word/2010/wordprocessingDrawing" xmlns:wp="http://schemas.openxmlformats.org/drawingml/2006/wordprocessingDrawing" xmlns:w10="urn:schemas-microsoft-com:office:word" xmlns:w="http://schemas.openxmlformats.org/wordprocessingml/2006/main" xmlns:w14="http://schemas.microsoft.com/office/word/2010/wordml" xmlns:w15="http://schemas.microsoft.com/office/word/2012/wordml" xmlns:w16cex="http://schemas.microsoft.com/office/word/2018/wordml/cex" xmlns:w16cid="http://schemas.microsoft.com/office/word/2016/wordml/cid" xmlns:w16="http://schemas.microsoft.com/office/word/2018/wordml" xmlns:w16sdtdh="http://schemas.microsoft.com/office/word/2020/wordml/sdtdatahash" xmlns:w16se="http://schemas.microsoft.com/office/word/2015/wordml/symex" xmlns:wpg="http://schemas.microsoft.com/office/word/2010/wordprocessingGroup" xmlns:wpi="http://schemas.microsoft.com/office/word/2010/wordprocessingInk" xmlns:wne="http://schemas.microsoft.com/office/word/2006/wordml" xmlns:wps="http://schemas.microsoft.com/office/word/2010/wordprocessingShape" mc:Ignorable="w14 w15 w16se w16cid w16 w16cex w16sdtdh wp14">
   <w:endnote w:type="separator" w:id="-1">
     <w:p>
       <w:pPr>
@@ -6465,7 +6162,7 @@
 </file>
 
 <file path=word/footer1.xml><?xml version="1.0" encoding="utf-8"?>
-<w:ftr xmlns:wpc="http://schemas.microsoft.com/office/word/2010/wordprocessingCanvas" xmlns:cx="http://schemas.microsoft.com/office/drawing/2014/chartex" xmlns:cx1="http://schemas.microsoft.com/office/drawing/2015/9/8/chartex" xmlns:cx2="http://schemas.microsoft.com/office/drawing/2015/10/21/chartex" xmlns:cx3="http://schemas.microsoft.com/office/drawing/2016/5/9/chartex" xmlns:cx4="http://schemas.microsoft.com/office/drawing/2016/5/10/chartex" xmlns:cx5="http://schemas.microsoft.com/office/drawing/2016/5/11/chartex" xmlns:cx6="http://schemas.microsoft.com/office/drawing/2016/5/12/chartex" xmlns:cx7="http://schemas.microsoft.com/office/drawing/2016/5/13/chartex" xmlns:cx8="http://schemas.microsoft.com/office/drawing/2016/5/14/chartex" xmlns:mc="http://schemas.openxmlformats.org/markup-compatibility/2006" xmlns:aink="http://schemas.microsoft.com/office/drawing/2016/ink" xmlns:am3d="http://schemas.microsoft.com/office/drawing/2017/model3d" xmlns:o="urn:schemas-microsoft-com:office:office" xmlns:oel="http://schemas.microsoft.com/office/2019/extlst" xmlns:r="http://schemas.openxmlformats.org/officeDocument/2006/relationships" xmlns:m="http://schemas.openxmlformats.org/officeDocument/2006/math" xmlns:v="urn:schemas-microsoft-com:vml" xmlns:wp14="http://schemas.microsoft.com/office/word/2010/wordprocessingDrawing" xmlns:wp="http://schemas.openxmlformats.org/drawingml/2006/wordprocessingDrawing" xmlns:w10="urn:schemas-microsoft-com:office:word" xmlns:w="http://schemas.openxmlformats.org/wordprocessingml/2006/main" xmlns:w14="http://schemas.microsoft.com/office/word/2010/wordml" xmlns:w15="http://schemas.microsoft.com/office/word/2012/wordml" xmlns:w16cex="http://schemas.microsoft.com/office/word/2018/wordml/cex" xmlns:w16cid="http://schemas.microsoft.com/office/word/2016/wordml/cid" xmlns:w16="http://schemas.microsoft.com/office/word/2018/wordml" xmlns:w16sdtdh="http://schemas.microsoft.com/office/word/2020/wordml/sdtdatahash" xmlns:w16se="http://schemas.microsoft.com/office/word/2015/wordml/symex" xmlns:wpg="http://schemas.microsoft.com/office/word/2010/wordprocessingGroup" xmlns:wpi="http://schemas.microsoft.com/office/word/2010/wordprocessingInk" xmlns:wne="http://schemas.microsoft.com/office/word/2006/wordml" xmlns:wps="http://schemas.microsoft.com/office/word/2010/wordprocessingShape" mc:Ignorable="w14 w15 w16se w16cid w16 w16cex w16sdtdh wp14">
+<w:ftr xmlns:wpc="http://schemas.microsoft.com/office/word/2010/wordprocessingCanvas" xmlns:cx="http://schemas.microsoft.com/office/drawing/2014/chartex" xmlns:cx1="http://schemas.microsoft.com/office/drawing/2015/9/8/chartex" xmlns:cx2="http://schemas.microsoft.com/office/drawing/2015/10/21/chartex" xmlns:cx3="http://schemas.microsoft.com/office/drawing/2016/5/9/chartex" xmlns:cx4="http://schemas.microsoft.com/office/drawing/2016/5/10/chartex" xmlns:cx5="http://schemas.microsoft.com/office/drawing/2016/5/11/chartex" xmlns:cx6="http://schemas.microsoft.com/office/drawing/2016/5/12/chartex" xmlns:cx7="http://schemas.microsoft.com/office/drawing/2016/5/13/chartex" xmlns:cx8="http://schemas.microsoft.com/office/drawing/2016/5/14/chartex" xmlns:mc="http://schemas.openxmlformats.org/markup-compatibility/2006" xmlns:aink="http://schemas.microsoft.com/office/drawing/2016/ink" xmlns:am3d="http://schemas.microsoft.com/office/drawing/2017/model3d" xmlns:o="urn:schemas-microsoft-com:office:office" xmlns:r="http://schemas.openxmlformats.org/officeDocument/2006/relationships" xmlns:m="http://schemas.openxmlformats.org/officeDocument/2006/math" xmlns:v="urn:schemas-microsoft-com:vml" xmlns:wp14="http://schemas.microsoft.com/office/word/2010/wordprocessingDrawing" xmlns:wp="http://schemas.openxmlformats.org/drawingml/2006/wordprocessingDrawing" xmlns:w10="urn:schemas-microsoft-com:office:word" xmlns:w="http://schemas.openxmlformats.org/wordprocessingml/2006/main" xmlns:w14="http://schemas.microsoft.com/office/word/2010/wordml" xmlns:w15="http://schemas.microsoft.com/office/word/2012/wordml" xmlns:w16cex="http://schemas.microsoft.com/office/word/2018/wordml/cex" xmlns:w16cid="http://schemas.microsoft.com/office/word/2016/wordml/cid" xmlns:w16="http://schemas.microsoft.com/office/word/2018/wordml" xmlns:w16sdtdh="http://schemas.microsoft.com/office/word/2020/wordml/sdtdatahash" xmlns:w16se="http://schemas.microsoft.com/office/word/2015/wordml/symex" xmlns:wpg="http://schemas.microsoft.com/office/word/2010/wordprocessingGroup" xmlns:wpi="http://schemas.microsoft.com/office/word/2010/wordprocessingInk" xmlns:wne="http://schemas.microsoft.com/office/word/2006/wordml" xmlns:wps="http://schemas.microsoft.com/office/word/2010/wordprocessingShape" mc:Ignorable="w14 w15 w16se w16cid w16 w16cex w16sdtdh wp14">
   <w:sdt>
     <w:sdtPr>
       <w:id w:val="-243884760"/>
@@ -6677,7 +6374,7 @@
 </file>
 
 <file path=word/footnotes.xml><?xml version="1.0" encoding="utf-8"?>
-<w:footnotes xmlns:wpc="http://schemas.microsoft.com/office/word/2010/wordprocessingCanvas" xmlns:cx="http://schemas.microsoft.com/office/drawing/2014/chartex" xmlns:cx1="http://schemas.microsoft.com/office/drawing/2015/9/8/chartex" xmlns:cx2="http://schemas.microsoft.com/office/drawing/2015/10/21/chartex" xmlns:cx3="http://schemas.microsoft.com/office/drawing/2016/5/9/chartex" xmlns:cx4="http://schemas.microsoft.com/office/drawing/2016/5/10/chartex" xmlns:cx5="http://schemas.microsoft.com/office/drawing/2016/5/11/chartex" xmlns:cx6="http://schemas.microsoft.com/office/drawing/2016/5/12/chartex" xmlns:cx7="http://schemas.microsoft.com/office/drawing/2016/5/13/chartex" xmlns:cx8="http://schemas.microsoft.com/office/drawing/2016/5/14/chartex" xmlns:mc="http://schemas.openxmlformats.org/markup-compatibility/2006" xmlns:aink="http://schemas.microsoft.com/office/drawing/2016/ink" xmlns:am3d="http://schemas.microsoft.com/office/drawing/2017/model3d" xmlns:o="urn:schemas-microsoft-com:office:office" xmlns:oel="http://schemas.microsoft.com/office/2019/extlst" xmlns:r="http://schemas.openxmlformats.org/officeDocument/2006/relationships" xmlns:m="http://schemas.openxmlformats.org/officeDocument/2006/math" xmlns:v="urn:schemas-microsoft-com:vml" xmlns:wp14="http://schemas.microsoft.com/office/word/2010/wordprocessingDrawing" xmlns:wp="http://schemas.openxmlformats.org/drawingml/2006/wordprocessingDrawing" xmlns:w10="urn:schemas-microsoft-com:office:word" xmlns:w="http://schemas.openxmlformats.org/wordprocessingml/2006/main" xmlns:w14="http://schemas.microsoft.com/office/word/2010/wordml" xmlns:w15="http://schemas.microsoft.com/office/word/2012/wordml" xmlns:w16cex="http://schemas.microsoft.com/office/word/2018/wordml/cex" xmlns:w16cid="http://schemas.microsoft.com/office/word/2016/wordml/cid" xmlns:w16="http://schemas.microsoft.com/office/word/2018/wordml" xmlns:w16sdtdh="http://schemas.microsoft.com/office/word/2020/wordml/sdtdatahash" xmlns:w16se="http://schemas.microsoft.com/office/word/2015/wordml/symex" xmlns:wpg="http://schemas.microsoft.com/office/word/2010/wordprocessingGroup" xmlns:wpi="http://schemas.microsoft.com/office/word/2010/wordprocessingInk" xmlns:wne="http://schemas.microsoft.com/office/word/2006/wordml" xmlns:wps="http://schemas.microsoft.com/office/word/2010/wordprocessingShape" mc:Ignorable="w14 w15 w16se w16cid w16 w16cex w16sdtdh wp14">
+<w:footnotes xmlns:wpc="http://schemas.microsoft.com/office/word/2010/wordprocessingCanvas" xmlns:cx="http://schemas.microsoft.com/office/drawing/2014/chartex" xmlns:cx1="http://schemas.microsoft.com/office/drawing/2015/9/8/chartex" xmlns:cx2="http://schemas.microsoft.com/office/drawing/2015/10/21/chartex" xmlns:cx3="http://schemas.microsoft.com/office/drawing/2016/5/9/chartex" xmlns:cx4="http://schemas.microsoft.com/office/drawing/2016/5/10/chartex" xmlns:cx5="http://schemas.microsoft.com/office/drawing/2016/5/11/chartex" xmlns:cx6="http://schemas.microsoft.com/office/drawing/2016/5/12/chartex" xmlns:cx7="http://schemas.microsoft.com/office/drawing/2016/5/13/chartex" xmlns:cx8="http://schemas.microsoft.com/office/drawing/2016/5/14/chartex" xmlns:mc="http://schemas.openxmlformats.org/markup-compatibility/2006" xmlns:aink="http://schemas.microsoft.com/office/drawing/2016/ink" xmlns:am3d="http://schemas.microsoft.com/office/drawing/2017/model3d" xmlns:o="urn:schemas-microsoft-com:office:office" xmlns:r="http://schemas.openxmlformats.org/officeDocument/2006/relationships" xmlns:m="http://schemas.openxmlformats.org/officeDocument/2006/math" xmlns:v="urn:schemas-microsoft-com:vml" xmlns:wp14="http://schemas.microsoft.com/office/word/2010/wordprocessingDrawing" xmlns:wp="http://schemas.openxmlformats.org/drawingml/2006/wordprocessingDrawing" xmlns:w10="urn:schemas-microsoft-com:office:word" xmlns:w="http://schemas.openxmlformats.org/wordprocessingml/2006/main" xmlns:w14="http://schemas.microsoft.com/office/word/2010/wordml" xmlns:w15="http://schemas.microsoft.com/office/word/2012/wordml" xmlns:w16cex="http://schemas.microsoft.com/office/word/2018/wordml/cex" xmlns:w16cid="http://schemas.microsoft.com/office/word/2016/wordml/cid" xmlns:w16="http://schemas.microsoft.com/office/word/2018/wordml" xmlns:w16sdtdh="http://schemas.microsoft.com/office/word/2020/wordml/sdtdatahash" xmlns:w16se="http://schemas.microsoft.com/office/word/2015/wordml/symex" xmlns:wpg="http://schemas.microsoft.com/office/word/2010/wordprocessingGroup" xmlns:wpi="http://schemas.microsoft.com/office/word/2010/wordprocessingInk" xmlns:wne="http://schemas.microsoft.com/office/word/2006/wordml" xmlns:wps="http://schemas.microsoft.com/office/word/2010/wordprocessingShape" mc:Ignorable="w14 w15 w16se w16cid w16 w16cex w16sdtdh wp14">
   <w:footnote w:type="separator" w:id="-1">
     <w:p>
       <w:pPr>
@@ -6702,7 +6399,7 @@
 </file>
 
 <file path=word/header1.xml><?xml version="1.0" encoding="utf-8"?>
-<w:hdr xmlns:wpc="http://schemas.microsoft.com/office/word/2010/wordprocessingCanvas" xmlns:cx="http://schemas.microsoft.com/office/drawing/2014/chartex" xmlns:cx1="http://schemas.microsoft.com/office/drawing/2015/9/8/chartex" xmlns:cx2="http://schemas.microsoft.com/office/drawing/2015/10/21/chartex" xmlns:cx3="http://schemas.microsoft.com/office/drawing/2016/5/9/chartex" xmlns:cx4="http://schemas.microsoft.com/office/drawing/2016/5/10/chartex" xmlns:cx5="http://schemas.microsoft.com/office/drawing/2016/5/11/chartex" xmlns:cx6="http://schemas.microsoft.com/office/drawing/2016/5/12/chartex" xmlns:cx7="http://schemas.microsoft.com/office/drawing/2016/5/13/chartex" xmlns:cx8="http://schemas.microsoft.com/office/drawing/2016/5/14/chartex" xmlns:mc="http://schemas.openxmlformats.org/markup-compatibility/2006" xmlns:aink="http://schemas.microsoft.com/office/drawing/2016/ink" xmlns:am3d="http://schemas.microsoft.com/office/drawing/2017/model3d" xmlns:o="urn:schemas-microsoft-com:office:office" xmlns:oel="http://schemas.microsoft.com/office/2019/extlst" xmlns:r="http://schemas.openxmlformats.org/officeDocument/2006/relationships" xmlns:m="http://schemas.openxmlformats.org/officeDocument/2006/math" xmlns:v="urn:schemas-microsoft-com:vml" xmlns:wp14="http://schemas.microsoft.com/office/word/2010/wordprocessingDrawing" xmlns:wp="http://schemas.openxmlformats.org/drawingml/2006/wordprocessingDrawing" xmlns:w10="urn:schemas-microsoft-com:office:word" xmlns:w="http://schemas.openxmlformats.org/wordprocessingml/2006/main" xmlns:w14="http://schemas.microsoft.com/office/word/2010/wordml" xmlns:w15="http://schemas.microsoft.com/office/word/2012/wordml" xmlns:w16cex="http://schemas.microsoft.com/office/word/2018/wordml/cex" xmlns:w16cid="http://schemas.microsoft.com/office/word/2016/wordml/cid" xmlns:w16="http://schemas.microsoft.com/office/word/2018/wordml" xmlns:w16sdtdh="http://schemas.microsoft.com/office/word/2020/wordml/sdtdatahash" xmlns:w16se="http://schemas.microsoft.com/office/word/2015/wordml/symex" xmlns:wpg="http://schemas.microsoft.com/office/word/2010/wordprocessingGroup" xmlns:wpi="http://schemas.microsoft.com/office/word/2010/wordprocessingInk" xmlns:wne="http://schemas.microsoft.com/office/word/2006/wordml" xmlns:wps="http://schemas.microsoft.com/office/word/2010/wordprocessingShape" mc:Ignorable="w14 w15 w16se w16cid w16 w16cex w16sdtdh wp14">
+<w:hdr xmlns:wpc="http://schemas.microsoft.com/office/word/2010/wordprocessingCanvas" xmlns:cx="http://schemas.microsoft.com/office/drawing/2014/chartex" xmlns:cx1="http://schemas.microsoft.com/office/drawing/2015/9/8/chartex" xmlns:cx2="http://schemas.microsoft.com/office/drawing/2015/10/21/chartex" xmlns:cx3="http://schemas.microsoft.com/office/drawing/2016/5/9/chartex" xmlns:cx4="http://schemas.microsoft.com/office/drawing/2016/5/10/chartex" xmlns:cx5="http://schemas.microsoft.com/office/drawing/2016/5/11/chartex" xmlns:cx6="http://schemas.microsoft.com/office/drawing/2016/5/12/chartex" xmlns:cx7="http://schemas.microsoft.com/office/drawing/2016/5/13/chartex" xmlns:cx8="http://schemas.microsoft.com/office/drawing/2016/5/14/chartex" xmlns:mc="http://schemas.openxmlformats.org/markup-compatibility/2006" xmlns:aink="http://schemas.microsoft.com/office/drawing/2016/ink" xmlns:am3d="http://schemas.microsoft.com/office/drawing/2017/model3d" xmlns:o="urn:schemas-microsoft-com:office:office" xmlns:r="http://schemas.openxmlformats.org/officeDocument/2006/relationships" xmlns:m="http://schemas.openxmlformats.org/officeDocument/2006/math" xmlns:v="urn:schemas-microsoft-com:vml" xmlns:wp14="http://schemas.microsoft.com/office/word/2010/wordprocessingDrawing" xmlns:wp="http://schemas.openxmlformats.org/drawingml/2006/wordprocessingDrawing" xmlns:w10="urn:schemas-microsoft-com:office:word" xmlns:w="http://schemas.openxmlformats.org/wordprocessingml/2006/main" xmlns:w14="http://schemas.microsoft.com/office/word/2010/wordml" xmlns:w15="http://schemas.microsoft.com/office/word/2012/wordml" xmlns:w16cex="http://schemas.microsoft.com/office/word/2018/wordml/cex" xmlns:w16cid="http://schemas.microsoft.com/office/word/2016/wordml/cid" xmlns:w16="http://schemas.microsoft.com/office/word/2018/wordml" xmlns:w16sdtdh="http://schemas.microsoft.com/office/word/2020/wordml/sdtdatahash" xmlns:w16se="http://schemas.microsoft.com/office/word/2015/wordml/symex" xmlns:wpg="http://schemas.microsoft.com/office/word/2010/wordprocessingGroup" xmlns:wpi="http://schemas.microsoft.com/office/word/2010/wordprocessingInk" xmlns:wne="http://schemas.microsoft.com/office/word/2006/wordml" xmlns:wps="http://schemas.microsoft.com/office/word/2010/wordprocessingShape" mc:Ignorable="w14 w15 w16se w16cid w16 w16cex w16sdtdh wp14">
   <w:p>
     <w:pPr>
       <w:pStyle w:val="Header"/>
@@ -6735,8 +6432,16 @@
       <w:rPr>
         <w:rFonts w:ascii="Cambria" w:hAnsi="Cambria"/>
       </w:rPr>
-      <w:t>Κωνσταντίνος Μαυρογιώργος</w:t>
+      <w:t xml:space="preserve">Κωνσταντίνος </w:t>
     </w:r>
+    <w:proofErr w:type="spellStart"/>
+    <w:r>
+      <w:rPr>
+        <w:rFonts w:ascii="Cambria" w:hAnsi="Cambria"/>
+      </w:rPr>
+      <w:t>Μαυρογιώργος</w:t>
+    </w:r>
+    <w:proofErr w:type="spellEnd"/>
     <w:r>
       <w:rPr>
         <w:rFonts w:ascii="Cambria" w:hAnsi="Cambria"/>
@@ -6766,7 +6471,7 @@
 </file>
 
 <file path=word/numbering.xml><?xml version="1.0" encoding="utf-8"?>
-<w:numbering xmlns:wpc="http://schemas.microsoft.com/office/word/2010/wordprocessingCanvas" xmlns:cx="http://schemas.microsoft.com/office/drawing/2014/chartex" xmlns:cx1="http://schemas.microsoft.com/office/drawing/2015/9/8/chartex" xmlns:cx2="http://schemas.microsoft.com/office/drawing/2015/10/21/chartex" xmlns:cx3="http://schemas.microsoft.com/office/drawing/2016/5/9/chartex" xmlns:cx4="http://schemas.microsoft.com/office/drawing/2016/5/10/chartex" xmlns:cx5="http://schemas.microsoft.com/office/drawing/2016/5/11/chartex" xmlns:cx6="http://schemas.microsoft.com/office/drawing/2016/5/12/chartex" xmlns:cx7="http://schemas.microsoft.com/office/drawing/2016/5/13/chartex" xmlns:cx8="http://schemas.microsoft.com/office/drawing/2016/5/14/chartex" xmlns:mc="http://schemas.openxmlformats.org/markup-compatibility/2006" xmlns:aink="http://schemas.microsoft.com/office/drawing/2016/ink" xmlns:am3d="http://schemas.microsoft.com/office/drawing/2017/model3d" xmlns:o="urn:schemas-microsoft-com:office:office" xmlns:oel="http://schemas.microsoft.com/office/2019/extlst" xmlns:r="http://schemas.openxmlformats.org/officeDocument/2006/relationships" xmlns:m="http://schemas.openxmlformats.org/officeDocument/2006/math" xmlns:v="urn:schemas-microsoft-com:vml" xmlns:wp14="http://schemas.microsoft.com/office/word/2010/wordprocessingDrawing" xmlns:wp="http://schemas.openxmlformats.org/drawingml/2006/wordprocessingDrawing" xmlns:w10="urn:schemas-microsoft-com:office:word" xmlns:w="http://schemas.openxmlformats.org/wordprocessingml/2006/main" xmlns:w14="http://schemas.microsoft.com/office/word/2010/wordml" xmlns:w15="http://schemas.microsoft.com/office/word/2012/wordml" xmlns:w16cex="http://schemas.microsoft.com/office/word/2018/wordml/cex" xmlns:w16cid="http://schemas.microsoft.com/office/word/2016/wordml/cid" xmlns:w16="http://schemas.microsoft.com/office/word/2018/wordml" xmlns:w16sdtdh="http://schemas.microsoft.com/office/word/2020/wordml/sdtdatahash" xmlns:w16se="http://schemas.microsoft.com/office/word/2015/wordml/symex" xmlns:wpg="http://schemas.microsoft.com/office/word/2010/wordprocessingGroup" xmlns:wpi="http://schemas.microsoft.com/office/word/2010/wordprocessingInk" xmlns:wne="http://schemas.microsoft.com/office/word/2006/wordml" xmlns:wps="http://schemas.microsoft.com/office/word/2010/wordprocessingShape" mc:Ignorable="w14 w15 w16se w16cid w16 w16cex w16sdtdh wp14">
+<w:numbering xmlns:wpc="http://schemas.microsoft.com/office/word/2010/wordprocessingCanvas" xmlns:cx="http://schemas.microsoft.com/office/drawing/2014/chartex" xmlns:cx1="http://schemas.microsoft.com/office/drawing/2015/9/8/chartex" xmlns:cx2="http://schemas.microsoft.com/office/drawing/2015/10/21/chartex" xmlns:cx3="http://schemas.microsoft.com/office/drawing/2016/5/9/chartex" xmlns:cx4="http://schemas.microsoft.com/office/drawing/2016/5/10/chartex" xmlns:cx5="http://schemas.microsoft.com/office/drawing/2016/5/11/chartex" xmlns:cx6="http://schemas.microsoft.com/office/drawing/2016/5/12/chartex" xmlns:cx7="http://schemas.microsoft.com/office/drawing/2016/5/13/chartex" xmlns:cx8="http://schemas.microsoft.com/office/drawing/2016/5/14/chartex" xmlns:mc="http://schemas.openxmlformats.org/markup-compatibility/2006" xmlns:aink="http://schemas.microsoft.com/office/drawing/2016/ink" xmlns:am3d="http://schemas.microsoft.com/office/drawing/2017/model3d" xmlns:o="urn:schemas-microsoft-com:office:office" xmlns:r="http://schemas.openxmlformats.org/officeDocument/2006/relationships" xmlns:m="http://schemas.openxmlformats.org/officeDocument/2006/math" xmlns:v="urn:schemas-microsoft-com:vml" xmlns:wp14="http://schemas.microsoft.com/office/word/2010/wordprocessingDrawing" xmlns:wp="http://schemas.openxmlformats.org/drawingml/2006/wordprocessingDrawing" xmlns:w10="urn:schemas-microsoft-com:office:word" xmlns:w="http://schemas.openxmlformats.org/wordprocessingml/2006/main" xmlns:w14="http://schemas.microsoft.com/office/word/2010/wordml" xmlns:w15="http://schemas.microsoft.com/office/word/2012/wordml" xmlns:w16cex="http://schemas.microsoft.com/office/word/2018/wordml/cex" xmlns:w16cid="http://schemas.microsoft.com/office/word/2016/wordml/cid" xmlns:w16="http://schemas.microsoft.com/office/word/2018/wordml" xmlns:w16sdtdh="http://schemas.microsoft.com/office/word/2020/wordml/sdtdatahash" xmlns:w16se="http://schemas.microsoft.com/office/word/2015/wordml/symex" xmlns:wpg="http://schemas.microsoft.com/office/word/2010/wordprocessingGroup" xmlns:wpi="http://schemas.microsoft.com/office/word/2010/wordprocessingInk" xmlns:wne="http://schemas.microsoft.com/office/word/2006/wordml" xmlns:wps="http://schemas.microsoft.com/office/word/2010/wordprocessingShape" mc:Ignorable="w14 w15 w16se w16cid w16 w16cex w16sdtdh wp14">
   <w:abstractNum w:abstractNumId="0" w15:restartNumberingAfterBreak="0">
     <w:nsid w:val="14604F05"/>
     <w:multiLevelType w:val="hybridMultilevel"/>

</xml_diff>